<commit_message>
REPORT Data Preprocessing done
</commit_message>
<xml_diff>
--- a/SIMULATED COLES DATA/REPORT.docx
+++ b/SIMULATED COLES DATA/REPORT.docx
@@ -537,6 +537,7 @@
         <w:p>
           <w:pPr>
             <w:pStyle w:val="TOCHeading"/>
+            <w:ind w:left="-567"/>
             <w:rPr>
               <w:b/>
               <w:bCs/>
@@ -565,7 +566,6 @@
             <w:pStyle w:val="TOC1"/>
             <w:rPr>
               <w:rFonts w:eastAsiaTheme="minorEastAsia"/>
-              <w:b w:val="0"/>
               <w:sz w:val="22"/>
               <w:szCs w:val="22"/>
               <w:lang w:eastAsia="en-AU" w:bidi="gu-IN"/>
@@ -580,7 +580,7 @@
           <w:r>
             <w:fldChar w:fldCharType="separate"/>
           </w:r>
-          <w:hyperlink w:anchor="_Toc32181049" w:history="1">
+          <w:hyperlink w:anchor="_Toc32447854" w:history="1">
             <w:r>
               <w:rPr>
                 <w:rStyle w:val="Hyperlink"/>
@@ -603,7 +603,7 @@
               <w:rPr>
                 <w:webHidden/>
               </w:rPr>
-              <w:instrText xml:space="preserve"> PAGEREF _Toc32181049 \h </w:instrText>
+              <w:instrText xml:space="preserve"> PAGEREF _Toc32447854 \h </w:instrText>
             </w:r>
             <w:r>
               <w:rPr>
@@ -635,13 +635,12 @@
             <w:pStyle w:val="TOC1"/>
             <w:rPr>
               <w:rFonts w:eastAsiaTheme="minorEastAsia"/>
-              <w:b w:val="0"/>
               <w:sz w:val="22"/>
               <w:szCs w:val="22"/>
               <w:lang w:eastAsia="en-AU" w:bidi="gu-IN"/>
             </w:rPr>
           </w:pPr>
-          <w:hyperlink w:anchor="_Toc32181050" w:history="1">
+          <w:hyperlink w:anchor="_Toc32447855" w:history="1">
             <w:r>
               <w:rPr>
                 <w:rStyle w:val="Hyperlink"/>
@@ -664,7 +663,7 @@
               <w:rPr>
                 <w:webHidden/>
               </w:rPr>
-              <w:instrText xml:space="preserve"> PAGEREF _Toc32181050 \h </w:instrText>
+              <w:instrText xml:space="preserve"> PAGEREF _Toc32447855 \h </w:instrText>
             </w:r>
             <w:r>
               <w:rPr>
@@ -696,13 +695,12 @@
             <w:pStyle w:val="TOC1"/>
             <w:rPr>
               <w:rFonts w:eastAsiaTheme="minorEastAsia"/>
-              <w:b w:val="0"/>
               <w:sz w:val="22"/>
               <w:szCs w:val="22"/>
               <w:lang w:eastAsia="en-AU" w:bidi="gu-IN"/>
             </w:rPr>
           </w:pPr>
-          <w:hyperlink w:anchor="_Toc32181051" w:history="1">
+          <w:hyperlink w:anchor="_Toc32447856" w:history="1">
             <w:r>
               <w:rPr>
                 <w:rStyle w:val="Hyperlink"/>
@@ -725,7 +723,7 @@
               <w:rPr>
                 <w:webHidden/>
               </w:rPr>
-              <w:instrText xml:space="preserve"> PAGEREF _Toc32181051 \h </w:instrText>
+              <w:instrText xml:space="preserve"> PAGEREF _Toc32447856 \h </w:instrText>
             </w:r>
             <w:r>
               <w:rPr>
@@ -758,13 +756,14 @@
             <w:tabs>
               <w:tab w:val="right" w:leader="dot" w:pos="9920"/>
             </w:tabs>
+            <w:ind w:left="-284"/>
             <w:rPr>
               <w:rFonts w:eastAsiaTheme="minorEastAsia"/>
               <w:noProof/>
               <w:lang w:eastAsia="en-AU" w:bidi="gu-IN"/>
             </w:rPr>
           </w:pPr>
-          <w:hyperlink w:anchor="_Toc32181052" w:history="1">
+          <w:hyperlink w:anchor="_Toc32447857" w:history="1">
             <w:r>
               <w:rPr>
                 <w:rStyle w:val="Hyperlink"/>
@@ -791,7 +790,7 @@
                 <w:noProof/>
                 <w:webHidden/>
               </w:rPr>
-              <w:instrText xml:space="preserve"> PAGEREF _Toc32181052 \h </w:instrText>
+              <w:instrText xml:space="preserve"> PAGEREF _Toc32447857 \h </w:instrText>
             </w:r>
             <w:r>
               <w:rPr>
@@ -816,67 +815,6 @@
             <w:r>
               <w:rPr>
                 <w:noProof/>
-                <w:webHidden/>
-              </w:rPr>
-              <w:fldChar w:fldCharType="end"/>
-            </w:r>
-          </w:hyperlink>
-        </w:p>
-        <w:p>
-          <w:pPr>
-            <w:pStyle w:val="TOC1"/>
-            <w:rPr>
-              <w:rFonts w:eastAsiaTheme="minorEastAsia"/>
-              <w:b w:val="0"/>
-              <w:sz w:val="22"/>
-              <w:szCs w:val="22"/>
-              <w:lang w:eastAsia="en-AU" w:bidi="gu-IN"/>
-            </w:rPr>
-          </w:pPr>
-          <w:hyperlink w:anchor="_Toc32181053" w:history="1">
-            <w:r>
-              <w:rPr>
-                <w:rStyle w:val="Hyperlink"/>
-              </w:rPr>
-              <w:t>Appendix</w:t>
-            </w:r>
-            <w:r>
-              <w:rPr>
-                <w:webHidden/>
-              </w:rPr>
-              <w:tab/>
-            </w:r>
-            <w:r>
-              <w:rPr>
-                <w:webHidden/>
-              </w:rPr>
-              <w:fldChar w:fldCharType="begin"/>
-            </w:r>
-            <w:r>
-              <w:rPr>
-                <w:webHidden/>
-              </w:rPr>
-              <w:instrText xml:space="preserve"> PAGEREF _Toc32181053 \h </w:instrText>
-            </w:r>
-            <w:r>
-              <w:rPr>
-                <w:webHidden/>
-              </w:rPr>
-            </w:r>
-            <w:r>
-              <w:rPr>
-                <w:webHidden/>
-              </w:rPr>
-              <w:fldChar w:fldCharType="separate"/>
-            </w:r>
-            <w:r>
-              <w:rPr>
-                <w:webHidden/>
-              </w:rPr>
-              <w:t>3</w:t>
-            </w:r>
-            <w:r>
-              <w:rPr>
                 <w:webHidden/>
               </w:rPr>
               <w:fldChar w:fldCharType="end"/>
@@ -889,19 +827,20 @@
             <w:tabs>
               <w:tab w:val="right" w:leader="dot" w:pos="9920"/>
             </w:tabs>
+            <w:ind w:left="-284"/>
             <w:rPr>
               <w:rFonts w:eastAsiaTheme="minorEastAsia"/>
               <w:noProof/>
               <w:lang w:eastAsia="en-AU" w:bidi="gu-IN"/>
             </w:rPr>
           </w:pPr>
-          <w:hyperlink w:anchor="_Toc32181054" w:history="1">
+          <w:hyperlink w:anchor="_Toc32447858" w:history="1">
             <w:r>
               <w:rPr>
                 <w:rStyle w:val="Hyperlink"/>
                 <w:noProof/>
               </w:rPr>
-              <w:t>Appendix I – Transactional variables</w:t>
+              <w:t>Data Preprocessing</w:t>
             </w:r>
             <w:r>
               <w:rPr>
@@ -922,7 +861,7 @@
                 <w:noProof/>
                 <w:webHidden/>
               </w:rPr>
-              <w:instrText xml:space="preserve"> PAGEREF _Toc32181054 \h </w:instrText>
+              <w:instrText xml:space="preserve"> PAGEREF _Toc32447858 \h </w:instrText>
             </w:r>
             <w:r>
               <w:rPr>
@@ -942,7 +881,7 @@
                 <w:noProof/>
                 <w:webHidden/>
               </w:rPr>
-              <w:t>3</w:t>
+              <w:t>2</w:t>
             </w:r>
             <w:r>
               <w:rPr>
@@ -959,19 +898,20 @@
             <w:tabs>
               <w:tab w:val="right" w:leader="dot" w:pos="9920"/>
             </w:tabs>
+            <w:ind w:left="-284"/>
             <w:rPr>
               <w:rFonts w:eastAsiaTheme="minorEastAsia"/>
               <w:noProof/>
               <w:lang w:eastAsia="en-AU" w:bidi="gu-IN"/>
             </w:rPr>
           </w:pPr>
-          <w:hyperlink w:anchor="_Toc32181055" w:history="1">
+          <w:hyperlink w:anchor="_Toc32447859" w:history="1">
             <w:r>
               <w:rPr>
                 <w:rStyle w:val="Hyperlink"/>
                 <w:noProof/>
               </w:rPr>
-              <w:t>Appendix II –Demographical and Socio-Economical Features</w:t>
+              <w:t>Consumer Profile</w:t>
             </w:r>
             <w:r>
               <w:rPr>
@@ -992,7 +932,7 @@
                 <w:noProof/>
                 <w:webHidden/>
               </w:rPr>
-              <w:instrText xml:space="preserve"> PAGEREF _Toc32181055 \h </w:instrText>
+              <w:instrText xml:space="preserve"> PAGEREF _Toc32447859 \h </w:instrText>
             </w:r>
             <w:r>
               <w:rPr>
@@ -1017,6 +957,66 @@
             <w:r>
               <w:rPr>
                 <w:noProof/>
+                <w:webHidden/>
+              </w:rPr>
+              <w:fldChar w:fldCharType="end"/>
+            </w:r>
+          </w:hyperlink>
+        </w:p>
+        <w:p>
+          <w:pPr>
+            <w:pStyle w:val="TOC1"/>
+            <w:rPr>
+              <w:rFonts w:eastAsiaTheme="minorEastAsia"/>
+              <w:sz w:val="22"/>
+              <w:szCs w:val="22"/>
+              <w:lang w:eastAsia="en-AU" w:bidi="gu-IN"/>
+            </w:rPr>
+          </w:pPr>
+          <w:hyperlink w:anchor="_Toc32447860" w:history="1">
+            <w:r>
+              <w:rPr>
+                <w:rStyle w:val="Hyperlink"/>
+              </w:rPr>
+              <w:t>Appendix</w:t>
+            </w:r>
+            <w:r>
+              <w:rPr>
+                <w:webHidden/>
+              </w:rPr>
+              <w:tab/>
+            </w:r>
+            <w:r>
+              <w:rPr>
+                <w:webHidden/>
+              </w:rPr>
+              <w:fldChar w:fldCharType="begin"/>
+            </w:r>
+            <w:r>
+              <w:rPr>
+                <w:webHidden/>
+              </w:rPr>
+              <w:instrText xml:space="preserve"> PAGEREF _Toc32447860 \h </w:instrText>
+            </w:r>
+            <w:r>
+              <w:rPr>
+                <w:webHidden/>
+              </w:rPr>
+            </w:r>
+            <w:r>
+              <w:rPr>
+                <w:webHidden/>
+              </w:rPr>
+              <w:fldChar w:fldCharType="separate"/>
+            </w:r>
+            <w:r>
+              <w:rPr>
+                <w:webHidden/>
+              </w:rPr>
+              <w:t>4</w:t>
+            </w:r>
+            <w:r>
+              <w:rPr>
                 <w:webHidden/>
               </w:rPr>
               <w:fldChar w:fldCharType="end"/>
@@ -1029,19 +1029,20 @@
             <w:tabs>
               <w:tab w:val="right" w:leader="dot" w:pos="9920"/>
             </w:tabs>
+            <w:ind w:left="-284"/>
             <w:rPr>
               <w:rFonts w:eastAsiaTheme="minorEastAsia"/>
               <w:noProof/>
               <w:lang w:eastAsia="en-AU" w:bidi="gu-IN"/>
             </w:rPr>
           </w:pPr>
-          <w:hyperlink w:anchor="_Toc32181056" w:history="1">
+          <w:hyperlink w:anchor="_Toc32447861" w:history="1">
             <w:r>
               <w:rPr>
                 <w:rStyle w:val="Hyperlink"/>
                 <w:noProof/>
               </w:rPr>
-              <w:t>Appendix II – Basket Items</w:t>
+              <w:t>Appendix I – Transactional variables</w:t>
             </w:r>
             <w:r>
               <w:rPr>
@@ -1062,7 +1063,7 @@
                 <w:noProof/>
                 <w:webHidden/>
               </w:rPr>
-              <w:instrText xml:space="preserve"> PAGEREF _Toc32181056 \h </w:instrText>
+              <w:instrText xml:space="preserve"> PAGEREF _Toc32447861 \h </w:instrText>
             </w:r>
             <w:r>
               <w:rPr>
@@ -1095,6 +1096,149 @@
         </w:p>
         <w:p>
           <w:pPr>
+            <w:pStyle w:val="TOC2"/>
+            <w:tabs>
+              <w:tab w:val="right" w:leader="dot" w:pos="9920"/>
+            </w:tabs>
+            <w:ind w:left="-284"/>
+            <w:rPr>
+              <w:rFonts w:eastAsiaTheme="minorEastAsia"/>
+              <w:noProof/>
+              <w:lang w:eastAsia="en-AU" w:bidi="gu-IN"/>
+            </w:rPr>
+          </w:pPr>
+          <w:hyperlink w:anchor="_Toc32447862" w:history="1">
+            <w:r>
+              <w:rPr>
+                <w:rStyle w:val="Hyperlink"/>
+                <w:noProof/>
+              </w:rPr>
+              <w:t>Appendix II –Demographical and Socio-Economical Features</w:t>
+            </w:r>
+            <w:r>
+              <w:rPr>
+                <w:noProof/>
+                <w:webHidden/>
+              </w:rPr>
+              <w:tab/>
+            </w:r>
+            <w:r>
+              <w:rPr>
+                <w:noProof/>
+                <w:webHidden/>
+              </w:rPr>
+              <w:fldChar w:fldCharType="begin"/>
+            </w:r>
+            <w:r>
+              <w:rPr>
+                <w:noProof/>
+                <w:webHidden/>
+              </w:rPr>
+              <w:instrText xml:space="preserve"> PAGEREF _Toc32447862 \h </w:instrText>
+            </w:r>
+            <w:r>
+              <w:rPr>
+                <w:noProof/>
+                <w:webHidden/>
+              </w:rPr>
+            </w:r>
+            <w:r>
+              <w:rPr>
+                <w:noProof/>
+                <w:webHidden/>
+              </w:rPr>
+              <w:fldChar w:fldCharType="separate"/>
+            </w:r>
+            <w:r>
+              <w:rPr>
+                <w:noProof/>
+                <w:webHidden/>
+              </w:rPr>
+              <w:t>4</w:t>
+            </w:r>
+            <w:r>
+              <w:rPr>
+                <w:noProof/>
+                <w:webHidden/>
+              </w:rPr>
+              <w:fldChar w:fldCharType="end"/>
+            </w:r>
+          </w:hyperlink>
+        </w:p>
+        <w:p>
+          <w:pPr>
+            <w:pStyle w:val="TOC2"/>
+            <w:tabs>
+              <w:tab w:val="right" w:leader="dot" w:pos="9920"/>
+            </w:tabs>
+            <w:ind w:left="-284"/>
+            <w:rPr>
+              <w:rFonts w:eastAsiaTheme="minorEastAsia"/>
+              <w:noProof/>
+              <w:lang w:eastAsia="en-AU" w:bidi="gu-IN"/>
+            </w:rPr>
+          </w:pPr>
+          <w:hyperlink w:anchor="_Toc32447863" w:history="1">
+            <w:r>
+              <w:rPr>
+                <w:rStyle w:val="Hyperlink"/>
+                <w:noProof/>
+              </w:rPr>
+              <w:t>Appendix II – Basket Items</w:t>
+            </w:r>
+            <w:r>
+              <w:rPr>
+                <w:noProof/>
+                <w:webHidden/>
+              </w:rPr>
+              <w:tab/>
+            </w:r>
+            <w:r>
+              <w:rPr>
+                <w:noProof/>
+                <w:webHidden/>
+              </w:rPr>
+              <w:fldChar w:fldCharType="begin"/>
+            </w:r>
+            <w:r>
+              <w:rPr>
+                <w:noProof/>
+                <w:webHidden/>
+              </w:rPr>
+              <w:instrText xml:space="preserve"> PAGEREF _Toc32447863 \h </w:instrText>
+            </w:r>
+            <w:r>
+              <w:rPr>
+                <w:noProof/>
+                <w:webHidden/>
+              </w:rPr>
+            </w:r>
+            <w:r>
+              <w:rPr>
+                <w:noProof/>
+                <w:webHidden/>
+              </w:rPr>
+              <w:fldChar w:fldCharType="separate"/>
+            </w:r>
+            <w:r>
+              <w:rPr>
+                <w:noProof/>
+                <w:webHidden/>
+              </w:rPr>
+              <w:t>5</w:t>
+            </w:r>
+            <w:r>
+              <w:rPr>
+                <w:noProof/>
+                <w:webHidden/>
+              </w:rPr>
+              <w:fldChar w:fldCharType="end"/>
+            </w:r>
+          </w:hyperlink>
+        </w:p>
+        <w:p>
+          <w:pPr>
+            <w:ind w:left="-567"/>
             <w:rPr>
               <w:b/>
               <w:bCs/>
@@ -1145,6 +1289,7 @@
     </w:p>
     <w:p>
       <w:pPr>
+        <w:ind w:left="-567" w:firstLine="567"/>
         <w:rPr>
           <w:b/>
           <w:bCs/>
@@ -1153,7 +1298,10 @@
       </w:pPr>
     </w:p>
     <w:p/>
-    <w:p/>
+    <w:p>
+      <w:bookmarkStart w:id="0" w:name="_GoBack"/>
+      <w:bookmarkEnd w:id="0"/>
+    </w:p>
     <w:p/>
     <w:p/>
     <w:p/>
@@ -1190,7 +1338,7 @@
           <w:color w:val="0070C0"/>
         </w:rPr>
       </w:pPr>
-      <w:bookmarkStart w:id="0" w:name="_Toc32181049"/>
+      <w:bookmarkStart w:id="1" w:name="_Toc32447854"/>
       <w:r>
         <w:rPr>
           <w:b/>
@@ -1199,7 +1347,7 @@
         <w:lastRenderedPageBreak/>
         <w:t>Executive Summary</w:t>
       </w:r>
-      <w:bookmarkEnd w:id="0"/>
+      <w:bookmarkEnd w:id="1"/>
     </w:p>
     <w:p/>
     <w:p>
@@ -1585,7 +1733,7 @@
           <w:color w:val="0070C0"/>
         </w:rPr>
       </w:pPr>
-      <w:bookmarkStart w:id="1" w:name="_Toc32181050"/>
+      <w:bookmarkStart w:id="2" w:name="_Toc32447855"/>
       <w:r>
         <w:rPr>
           <w:b/>
@@ -1593,7 +1741,7 @@
         </w:rPr>
         <w:t>Introduction</w:t>
       </w:r>
-      <w:bookmarkEnd w:id="1"/>
+      <w:bookmarkEnd w:id="2"/>
     </w:p>
     <w:p/>
     <w:p>
@@ -1833,7 +1981,7 @@
           <w:color w:val="0070C0"/>
         </w:rPr>
       </w:pPr>
-      <w:bookmarkStart w:id="2" w:name="_Toc32181051"/>
+      <w:bookmarkStart w:id="3" w:name="_Toc32447856"/>
       <w:r>
         <w:rPr>
           <w:b/>
@@ -1842,7 +1990,7 @@
         <w:lastRenderedPageBreak/>
         <w:t>Description of the dataset</w:t>
       </w:r>
-      <w:bookmarkEnd w:id="2"/>
+      <w:bookmarkEnd w:id="3"/>
     </w:p>
     <w:p/>
     <w:p>
@@ -1852,20 +2000,16 @@
           <w:color w:val="0070C0"/>
         </w:rPr>
       </w:pPr>
-      <w:bookmarkStart w:id="3" w:name="_Toc32181052"/>
+      <w:bookmarkStart w:id="4" w:name="_Toc32447857"/>
       <w:r>
         <w:rPr>
           <w:color w:val="0070C0"/>
         </w:rPr>
         <w:t>Original Data</w:t>
       </w:r>
-      <w:bookmarkEnd w:id="3"/>
+      <w:bookmarkEnd w:id="4"/>
     </w:p>
-    <w:p>
-      <w:pPr>
-        <w:spacing w:after="0"/>
-      </w:pPr>
-    </w:p>
+    <w:p/>
     <w:p>
       <w:pPr>
         <w:spacing w:after="0"/>
@@ -2258,16 +2402,6 @@
         </w:rPr>
         <w:t xml:space="preserve">For detailed table go to Appendix) </w:t>
       </w:r>
-    </w:p>
-    <w:p>
-      <w:pPr>
-        <w:spacing w:after="0"/>
-        <w:rPr>
-          <w:rFonts w:ascii="Calibri" w:hAnsi="Calibri" w:cs="Calibri"/>
-          <w:sz w:val="24"/>
-          <w:szCs w:val="24"/>
-        </w:rPr>
-      </w:pPr>
     </w:p>
     <w:tbl>
       <w:tblPr>
@@ -2285,17 +2419,17 @@
         <w:tblLook w:val="01E0" w:firstRow="1" w:lastRow="1" w:firstColumn="1" w:lastColumn="1" w:noHBand="0" w:noVBand="0"/>
       </w:tblPr>
       <w:tblGrid>
-        <w:gridCol w:w="1532"/>
-        <w:gridCol w:w="2437"/>
-        <w:gridCol w:w="5954"/>
+        <w:gridCol w:w="1528"/>
+        <w:gridCol w:w="2431"/>
+        <w:gridCol w:w="5939"/>
       </w:tblGrid>
       <w:tr>
         <w:trPr>
-          <w:trHeight w:val="367"/>
+          <w:trHeight w:val="263"/>
         </w:trPr>
         <w:tc>
           <w:tcPr>
-            <w:tcW w:w="1532" w:type="dxa"/>
+            <w:tcW w:w="1528" w:type="dxa"/>
             <w:tcBorders>
               <w:top w:val="nil"/>
               <w:left w:val="nil"/>
@@ -2327,7 +2461,7 @@
         </w:tc>
         <w:tc>
           <w:tcPr>
-            <w:tcW w:w="2437" w:type="dxa"/>
+            <w:tcW w:w="2431" w:type="dxa"/>
             <w:tcBorders>
               <w:top w:val="nil"/>
               <w:bottom w:val="single" w:sz="18" w:space="0" w:color="auto"/>
@@ -2358,7 +2492,7 @@
         </w:tc>
         <w:tc>
           <w:tcPr>
-            <w:tcW w:w="5954" w:type="dxa"/>
+            <w:tcW w:w="5939" w:type="dxa"/>
             <w:tcBorders>
               <w:top w:val="nil"/>
               <w:bottom w:val="single" w:sz="18" w:space="0" w:color="auto"/>
@@ -2391,11 +2525,11 @@
       </w:tr>
       <w:tr>
         <w:trPr>
-          <w:trHeight w:val="309"/>
+          <w:trHeight w:val="221"/>
         </w:trPr>
         <w:tc>
           <w:tcPr>
-            <w:tcW w:w="1532" w:type="dxa"/>
+            <w:tcW w:w="1528" w:type="dxa"/>
             <w:tcBorders>
               <w:top w:val="single" w:sz="18" w:space="0" w:color="auto"/>
             </w:tcBorders>
@@ -2429,7 +2563,7 @@
         </w:tc>
         <w:tc>
           <w:tcPr>
-            <w:tcW w:w="2437" w:type="dxa"/>
+            <w:tcW w:w="2431" w:type="dxa"/>
             <w:tcBorders>
               <w:top w:val="single" w:sz="18" w:space="0" w:color="auto"/>
             </w:tcBorders>
@@ -2459,7 +2593,7 @@
         </w:tc>
         <w:tc>
           <w:tcPr>
-            <w:tcW w:w="5954" w:type="dxa"/>
+            <w:tcW w:w="5939" w:type="dxa"/>
             <w:tcBorders>
               <w:top w:val="single" w:sz="18" w:space="0" w:color="auto"/>
             </w:tcBorders>
@@ -2490,11 +2624,11 @@
       </w:tr>
       <w:tr>
         <w:trPr>
-          <w:trHeight w:val="310"/>
+          <w:trHeight w:val="222"/>
         </w:trPr>
         <w:tc>
           <w:tcPr>
-            <w:tcW w:w="1532" w:type="dxa"/>
+            <w:tcW w:w="1528" w:type="dxa"/>
             <w:shd w:val="clear" w:color="auto" w:fill="00B0F0"/>
           </w:tcPr>
           <w:p>
@@ -2523,7 +2657,7 @@
         </w:tc>
         <w:tc>
           <w:tcPr>
-            <w:tcW w:w="2437" w:type="dxa"/>
+            <w:tcW w:w="2431" w:type="dxa"/>
             <w:shd w:val="clear" w:color="auto" w:fill="00B0F0"/>
           </w:tcPr>
           <w:p>
@@ -2550,7 +2684,7 @@
         </w:tc>
         <w:tc>
           <w:tcPr>
-            <w:tcW w:w="5954" w:type="dxa"/>
+            <w:tcW w:w="5939" w:type="dxa"/>
             <w:shd w:val="clear" w:color="auto" w:fill="00B0F0"/>
           </w:tcPr>
           <w:p>
@@ -2578,11 +2712,11 @@
       </w:tr>
       <w:tr>
         <w:trPr>
-          <w:trHeight w:val="307"/>
+          <w:trHeight w:val="220"/>
         </w:trPr>
         <w:tc>
           <w:tcPr>
-            <w:tcW w:w="1532" w:type="dxa"/>
+            <w:tcW w:w="1528" w:type="dxa"/>
             <w:shd w:val="clear" w:color="auto" w:fill="00B0F0"/>
           </w:tcPr>
           <w:p>
@@ -2613,7 +2747,7 @@
         </w:tc>
         <w:tc>
           <w:tcPr>
-            <w:tcW w:w="2437" w:type="dxa"/>
+            <w:tcW w:w="2431" w:type="dxa"/>
             <w:shd w:val="clear" w:color="auto" w:fill="00B0F0"/>
           </w:tcPr>
           <w:p>
@@ -2640,7 +2774,7 @@
         </w:tc>
         <w:tc>
           <w:tcPr>
-            <w:tcW w:w="5954" w:type="dxa"/>
+            <w:tcW w:w="5939" w:type="dxa"/>
             <w:shd w:val="clear" w:color="auto" w:fill="00B0F0"/>
           </w:tcPr>
           <w:p>
@@ -2899,11 +3033,11 @@
       </w:tr>
       <w:tr>
         <w:trPr>
-          <w:trHeight w:val="309"/>
+          <w:trHeight w:val="221"/>
         </w:trPr>
         <w:tc>
           <w:tcPr>
-            <w:tcW w:w="1532" w:type="dxa"/>
+            <w:tcW w:w="1528" w:type="dxa"/>
             <w:shd w:val="clear" w:color="auto" w:fill="00B0F0"/>
           </w:tcPr>
           <w:p>
@@ -2932,7 +3066,7 @@
         </w:tc>
         <w:tc>
           <w:tcPr>
-            <w:tcW w:w="2437" w:type="dxa"/>
+            <w:tcW w:w="2431" w:type="dxa"/>
             <w:shd w:val="clear" w:color="auto" w:fill="00B0F0"/>
           </w:tcPr>
           <w:p>
@@ -2959,7 +3093,7 @@
         </w:tc>
         <w:tc>
           <w:tcPr>
-            <w:tcW w:w="5954" w:type="dxa"/>
+            <w:tcW w:w="5939" w:type="dxa"/>
             <w:shd w:val="clear" w:color="auto" w:fill="00B0F0"/>
           </w:tcPr>
           <w:p>
@@ -2987,11 +3121,11 @@
       </w:tr>
       <w:tr>
         <w:trPr>
-          <w:trHeight w:val="309"/>
+          <w:trHeight w:val="221"/>
         </w:trPr>
         <w:tc>
           <w:tcPr>
-            <w:tcW w:w="1532" w:type="dxa"/>
+            <w:tcW w:w="1528" w:type="dxa"/>
             <w:shd w:val="clear" w:color="auto" w:fill="00B0F0"/>
           </w:tcPr>
           <w:p>
@@ -3022,7 +3156,7 @@
         </w:tc>
         <w:tc>
           <w:tcPr>
-            <w:tcW w:w="2437" w:type="dxa"/>
+            <w:tcW w:w="2431" w:type="dxa"/>
             <w:shd w:val="clear" w:color="auto" w:fill="00B0F0"/>
           </w:tcPr>
           <w:p>
@@ -3049,7 +3183,7 @@
         </w:tc>
         <w:tc>
           <w:tcPr>
-            <w:tcW w:w="5954" w:type="dxa"/>
+            <w:tcW w:w="5939" w:type="dxa"/>
             <w:shd w:val="clear" w:color="auto" w:fill="00B0F0"/>
           </w:tcPr>
           <w:p>
@@ -3077,11 +3211,11 @@
       </w:tr>
       <w:tr>
         <w:trPr>
-          <w:trHeight w:val="307"/>
+          <w:trHeight w:val="220"/>
         </w:trPr>
         <w:tc>
           <w:tcPr>
-            <w:tcW w:w="1532" w:type="dxa"/>
+            <w:tcW w:w="1528" w:type="dxa"/>
             <w:shd w:val="clear" w:color="auto" w:fill="00B0F0"/>
           </w:tcPr>
           <w:p>
@@ -3110,7 +3244,7 @@
         </w:tc>
         <w:tc>
           <w:tcPr>
-            <w:tcW w:w="2437" w:type="dxa"/>
+            <w:tcW w:w="2431" w:type="dxa"/>
             <w:shd w:val="clear" w:color="auto" w:fill="00B0F0"/>
           </w:tcPr>
           <w:p>
@@ -3137,7 +3271,7 @@
         </w:tc>
         <w:tc>
           <w:tcPr>
-            <w:tcW w:w="5954" w:type="dxa"/>
+            <w:tcW w:w="5939" w:type="dxa"/>
             <w:shd w:val="clear" w:color="auto" w:fill="00B0F0"/>
           </w:tcPr>
           <w:p>
@@ -3165,11 +3299,11 @@
       </w:tr>
       <w:tr>
         <w:trPr>
-          <w:trHeight w:val="309"/>
+          <w:trHeight w:val="221"/>
         </w:trPr>
         <w:tc>
           <w:tcPr>
-            <w:tcW w:w="1532" w:type="dxa"/>
+            <w:tcW w:w="1528" w:type="dxa"/>
             <w:shd w:val="clear" w:color="auto" w:fill="00B0F0"/>
           </w:tcPr>
           <w:p>
@@ -3198,7 +3332,7 @@
         </w:tc>
         <w:tc>
           <w:tcPr>
-            <w:tcW w:w="2437" w:type="dxa"/>
+            <w:tcW w:w="2431" w:type="dxa"/>
             <w:shd w:val="clear" w:color="auto" w:fill="00B0F0"/>
           </w:tcPr>
           <w:p>
@@ -3225,7 +3359,7 @@
         </w:tc>
         <w:tc>
           <w:tcPr>
-            <w:tcW w:w="5954" w:type="dxa"/>
+            <w:tcW w:w="5939" w:type="dxa"/>
             <w:shd w:val="clear" w:color="auto" w:fill="00B0F0"/>
           </w:tcPr>
           <w:p>
@@ -3253,11 +3387,11 @@
       </w:tr>
       <w:tr>
         <w:trPr>
-          <w:trHeight w:val="309"/>
+          <w:trHeight w:val="221"/>
         </w:trPr>
         <w:tc>
           <w:tcPr>
-            <w:tcW w:w="1532" w:type="dxa"/>
+            <w:tcW w:w="1528" w:type="dxa"/>
             <w:shd w:val="clear" w:color="auto" w:fill="00B0F0"/>
           </w:tcPr>
           <w:p>
@@ -3288,7 +3422,7 @@
         </w:tc>
         <w:tc>
           <w:tcPr>
-            <w:tcW w:w="2437" w:type="dxa"/>
+            <w:tcW w:w="2431" w:type="dxa"/>
             <w:shd w:val="clear" w:color="auto" w:fill="00B0F0"/>
           </w:tcPr>
           <w:p>
@@ -3315,7 +3449,7 @@
         </w:tc>
         <w:tc>
           <w:tcPr>
-            <w:tcW w:w="5954" w:type="dxa"/>
+            <w:tcW w:w="5939" w:type="dxa"/>
             <w:shd w:val="clear" w:color="auto" w:fill="00B0F0"/>
           </w:tcPr>
           <w:p>
@@ -3343,11 +3477,11 @@
       </w:tr>
       <w:tr>
         <w:trPr>
-          <w:trHeight w:val="309"/>
+          <w:trHeight w:val="221"/>
         </w:trPr>
         <w:tc>
           <w:tcPr>
-            <w:tcW w:w="1532" w:type="dxa"/>
+            <w:tcW w:w="1528" w:type="dxa"/>
             <w:shd w:val="clear" w:color="auto" w:fill="00B0F0"/>
           </w:tcPr>
           <w:p>
@@ -3378,7 +3512,7 @@
         </w:tc>
         <w:tc>
           <w:tcPr>
-            <w:tcW w:w="2437" w:type="dxa"/>
+            <w:tcW w:w="2431" w:type="dxa"/>
             <w:shd w:val="clear" w:color="auto" w:fill="00B0F0"/>
           </w:tcPr>
           <w:p>
@@ -3405,7 +3539,7 @@
         </w:tc>
         <w:tc>
           <w:tcPr>
-            <w:tcW w:w="5954" w:type="dxa"/>
+            <w:tcW w:w="5939" w:type="dxa"/>
             <w:shd w:val="clear" w:color="auto" w:fill="00B0F0"/>
           </w:tcPr>
           <w:p>
@@ -3433,11 +3567,11 @@
       </w:tr>
       <w:tr>
         <w:trPr>
-          <w:trHeight w:val="308"/>
+          <w:trHeight w:val="221"/>
         </w:trPr>
         <w:tc>
           <w:tcPr>
-            <w:tcW w:w="1532" w:type="dxa"/>
+            <w:tcW w:w="1528" w:type="dxa"/>
             <w:shd w:val="clear" w:color="auto" w:fill="00B0F0"/>
           </w:tcPr>
           <w:p>
@@ -3464,7 +3598,7 @@
         </w:tc>
         <w:tc>
           <w:tcPr>
-            <w:tcW w:w="2437" w:type="dxa"/>
+            <w:tcW w:w="2431" w:type="dxa"/>
             <w:shd w:val="clear" w:color="auto" w:fill="00B0F0"/>
           </w:tcPr>
           <w:p>
@@ -3491,7 +3625,7 @@
         </w:tc>
         <w:tc>
           <w:tcPr>
-            <w:tcW w:w="5954" w:type="dxa"/>
+            <w:tcW w:w="5939" w:type="dxa"/>
             <w:shd w:val="clear" w:color="auto" w:fill="00B0F0"/>
           </w:tcPr>
           <w:p>
@@ -3565,17 +3699,766 @@
     </w:p>
     <w:p>
       <w:pPr>
+        <w:pStyle w:val="Heading2"/>
+        <w:rPr>
+          <w:color w:val="0070C0"/>
+        </w:rPr>
+      </w:pPr>
+      <w:bookmarkStart w:id="5" w:name="_Toc32447858"/>
+      <w:r>
+        <w:rPr>
+          <w:color w:val="0070C0"/>
+        </w:rPr>
+        <w:t xml:space="preserve">Data </w:t>
+      </w:r>
+      <w:proofErr w:type="spellStart"/>
+      <w:r>
+        <w:rPr>
+          <w:color w:val="0070C0"/>
+        </w:rPr>
+        <w:t>Preprocessing</w:t>
+      </w:r>
+      <w:bookmarkEnd w:id="5"/>
+      <w:proofErr w:type="spellEnd"/>
+    </w:p>
+    <w:p/>
+    <w:p>
+      <w:pPr>
         <w:spacing w:after="0"/>
-        <w:rPr>
-          <w:rFonts w:ascii="Calibri" w:hAnsi="Calibri" w:cs="Calibri"/>
-          <w:sz w:val="24"/>
-          <w:szCs w:val="24"/>
+        <w:jc w:val="both"/>
+        <w:rPr>
+          <w:rFonts w:ascii="Calibri" w:hAnsi="Calibri" w:cs="Calibri"/>
+          <w:sz w:val="24"/>
+          <w:szCs w:val="24"/>
+        </w:rPr>
+      </w:pPr>
+      <w:proofErr w:type="spellStart"/>
+      <w:proofErr w:type="gramStart"/>
+      <w:r>
+        <w:rPr>
+          <w:rFonts w:ascii="Calibri" w:hAnsi="Calibri" w:cs="Calibri"/>
+          <w:b/>
+          <w:bCs/>
+          <w:sz w:val="24"/>
+          <w:szCs w:val="24"/>
+        </w:rPr>
+        <w:t>ReceiptID</w:t>
+      </w:r>
+      <w:proofErr w:type="spellEnd"/>
+      <w:r>
+        <w:rPr>
+          <w:rFonts w:ascii="Calibri" w:hAnsi="Calibri" w:cs="Calibri"/>
+          <w:sz w:val="24"/>
+          <w:szCs w:val="24"/>
+        </w:rPr>
+        <w:t>:-</w:t>
+      </w:r>
+      <w:proofErr w:type="gramEnd"/>
+      <w:r>
+        <w:rPr>
+          <w:rFonts w:ascii="Calibri" w:hAnsi="Calibri" w:cs="Calibri"/>
+          <w:sz w:val="24"/>
+          <w:szCs w:val="24"/>
+        </w:rPr>
+        <w:t xml:space="preserve"> There are 9 duplicate values of </w:t>
+      </w:r>
+      <w:proofErr w:type="spellStart"/>
+      <w:r>
+        <w:rPr>
+          <w:rFonts w:ascii="Calibri" w:hAnsi="Calibri" w:cs="Calibri"/>
+          <w:i/>
+          <w:iCs/>
+          <w:sz w:val="24"/>
+          <w:szCs w:val="24"/>
+        </w:rPr>
+        <w:t>ReceiptID</w:t>
+      </w:r>
+      <w:proofErr w:type="spellEnd"/>
+      <w:r>
+        <w:rPr>
+          <w:rFonts w:ascii="Calibri" w:hAnsi="Calibri" w:cs="Calibri"/>
+          <w:sz w:val="24"/>
+          <w:szCs w:val="24"/>
+        </w:rPr>
+        <w:t xml:space="preserve">. These duplicate values were seen in only </w:t>
+      </w:r>
+      <w:proofErr w:type="spellStart"/>
+      <w:r>
+        <w:rPr>
+          <w:rFonts w:ascii="Calibri" w:hAnsi="Calibri" w:cs="Calibri"/>
+          <w:sz w:val="24"/>
+          <w:szCs w:val="24"/>
+        </w:rPr>
+        <w:t>ReceiptID</w:t>
+      </w:r>
+      <w:proofErr w:type="spellEnd"/>
+      <w:r>
+        <w:rPr>
+          <w:rFonts w:ascii="Calibri" w:hAnsi="Calibri" w:cs="Calibri"/>
+          <w:sz w:val="24"/>
+          <w:szCs w:val="24"/>
+        </w:rPr>
+        <w:t xml:space="preserve"> and not in other variables. Since this variable is supposed to be a primary key for this data, we will exclude this field from the analysis.</w:t>
+      </w:r>
+    </w:p>
+    <w:p>
+      <w:pPr>
+        <w:spacing w:after="0"/>
+        <w:jc w:val="both"/>
+        <w:rPr>
+          <w:rFonts w:ascii="Calibri" w:hAnsi="Calibri" w:cs="Calibri"/>
+          <w:sz w:val="24"/>
+          <w:szCs w:val="24"/>
+        </w:rPr>
+      </w:pPr>
+    </w:p>
+    <w:p>
+      <w:pPr>
+        <w:pStyle w:val="HTMLPreformatted"/>
+        <w:shd w:val="clear" w:color="auto" w:fill="FFFFFF"/>
+        <w:wordWrap w:val="0"/>
+        <w:jc w:val="both"/>
+        <w:textAlignment w:val="baseline"/>
+        <w:rPr>
+          <w:color w:val="000000"/>
+          <w:sz w:val="21"/>
+          <w:szCs w:val="21"/>
+        </w:rPr>
+      </w:pPr>
+      <w:r>
+        <w:rPr>
+          <w:rFonts w:ascii="Calibri" w:hAnsi="Calibri" w:cs="Calibri"/>
+          <w:b/>
+          <w:bCs/>
+          <w:sz w:val="24"/>
+          <w:szCs w:val="24"/>
+        </w:rPr>
+        <w:t>Value</w:t>
+      </w:r>
+      <w:r>
+        <w:rPr>
+          <w:rFonts w:ascii="Calibri" w:hAnsi="Calibri" w:cs="Calibri"/>
+          <w:sz w:val="24"/>
+          <w:szCs w:val="24"/>
+        </w:rPr>
+        <w:t>:</w:t>
+      </w:r>
+      <w:r>
+        <w:rPr>
+          <w:rFonts w:ascii="Calibri" w:hAnsi="Calibri" w:cs="Calibri"/>
+          <w:sz w:val="24"/>
+          <w:szCs w:val="24"/>
+        </w:rPr>
+        <w:t xml:space="preserve"> </w:t>
+      </w:r>
+      <w:r>
+        <w:rPr>
+          <w:rFonts w:ascii="Calibri" w:hAnsi="Calibri" w:cs="Calibri"/>
+          <w:sz w:val="24"/>
+          <w:szCs w:val="24"/>
+        </w:rPr>
+        <w:t>-</w:t>
+      </w:r>
+      <w:r>
+        <w:rPr>
+          <w:rFonts w:ascii="Calibri" w:hAnsi="Calibri" w:cs="Calibri"/>
+          <w:sz w:val="24"/>
+          <w:szCs w:val="24"/>
+        </w:rPr>
+        <w:t xml:space="preserve"> </w:t>
+      </w:r>
+      <w:r>
+        <w:rPr>
+          <w:rFonts w:ascii="Calibri" w:hAnsi="Calibri" w:cs="Calibri"/>
+          <w:sz w:val="24"/>
+          <w:szCs w:val="24"/>
+        </w:rPr>
+        <w:t xml:space="preserve">There are no missing values in this column. But extreme outliers have been observed which are </w:t>
+      </w:r>
+      <w:r>
+        <w:rPr>
+          <w:rFonts w:ascii="Calibri" w:hAnsi="Calibri" w:cs="Calibri"/>
+          <w:i/>
+          <w:iCs/>
+          <w:color w:val="000000"/>
+          <w:sz w:val="24"/>
+          <w:szCs w:val="24"/>
+          <w:shd w:val="clear" w:color="auto" w:fill="FFFFFF"/>
+        </w:rPr>
+        <w:t>$802.0592, $1242.9862</w:t>
+      </w:r>
+      <w:r>
+        <w:rPr>
+          <w:rFonts w:ascii="Calibri" w:hAnsi="Calibri" w:cs="Calibri"/>
+          <w:i/>
+          <w:iCs/>
+          <w:color w:val="000000"/>
+          <w:sz w:val="24"/>
+          <w:szCs w:val="24"/>
+          <w:shd w:val="clear" w:color="auto" w:fill="FFFFFF"/>
+        </w:rPr>
+        <w:t xml:space="preserve"> and</w:t>
+      </w:r>
+      <w:r>
+        <w:rPr>
+          <w:rFonts w:ascii="Calibri" w:hAnsi="Calibri" w:cs="Calibri"/>
+          <w:i/>
+          <w:iCs/>
+          <w:color w:val="000000"/>
+          <w:sz w:val="24"/>
+          <w:szCs w:val="24"/>
+          <w:shd w:val="clear" w:color="auto" w:fill="FFFFFF"/>
+        </w:rPr>
+        <w:t> $1967.6968</w:t>
+      </w:r>
+      <w:r>
+        <w:rPr>
+          <w:rFonts w:ascii="Calibri" w:hAnsi="Calibri" w:cs="Calibri"/>
+          <w:color w:val="000000"/>
+          <w:sz w:val="24"/>
+          <w:szCs w:val="24"/>
+          <w:shd w:val="clear" w:color="auto" w:fill="FFFFFF"/>
+        </w:rPr>
+        <w:t>.</w:t>
+      </w:r>
+      <w:r>
+        <w:rPr>
+          <w:rFonts w:ascii="Calibri" w:hAnsi="Calibri" w:cs="Calibri"/>
+          <w:color w:val="000000"/>
+          <w:sz w:val="32"/>
+          <w:szCs w:val="32"/>
+          <w:shd w:val="clear" w:color="auto" w:fill="FFFFFF"/>
+        </w:rPr>
+        <w:t xml:space="preserve"> </w:t>
+      </w:r>
+      <w:r>
+        <w:rPr>
+          <w:rFonts w:ascii="Calibri" w:hAnsi="Calibri" w:cs="Calibri"/>
+          <w:color w:val="000000"/>
+          <w:sz w:val="24"/>
+          <w:szCs w:val="24"/>
+          <w:shd w:val="clear" w:color="auto" w:fill="FFFFFF"/>
+        </w:rPr>
+        <w:t>These observations could be explained by saying that the</w:t>
+      </w:r>
+      <w:r>
+        <w:rPr>
+          <w:rFonts w:ascii="Calibri" w:hAnsi="Calibri" w:cs="Calibri"/>
+          <w:color w:val="000000"/>
+          <w:sz w:val="24"/>
+          <w:szCs w:val="24"/>
+          <w:shd w:val="clear" w:color="auto" w:fill="FFFFFF"/>
+        </w:rPr>
+        <w:t>se transactions</w:t>
+      </w:r>
+      <w:r>
+        <w:rPr>
+          <w:rFonts w:ascii="Calibri" w:hAnsi="Calibri" w:cs="Calibri"/>
+          <w:color w:val="000000"/>
+          <w:sz w:val="24"/>
+          <w:szCs w:val="24"/>
+          <w:shd w:val="clear" w:color="auto" w:fill="FFFFFF"/>
+        </w:rPr>
+        <w:t xml:space="preserve"> could be </w:t>
+      </w:r>
+      <w:r>
+        <w:rPr>
+          <w:rFonts w:ascii="Calibri" w:hAnsi="Calibri" w:cs="Calibri"/>
+          <w:color w:val="000000"/>
+          <w:sz w:val="24"/>
+          <w:szCs w:val="24"/>
+          <w:shd w:val="clear" w:color="auto" w:fill="FFFFFF"/>
+        </w:rPr>
+        <w:t xml:space="preserve">the </w:t>
+      </w:r>
+      <w:r>
+        <w:rPr>
+          <w:rFonts w:ascii="Calibri" w:hAnsi="Calibri" w:cs="Calibri"/>
+          <w:color w:val="000000"/>
+          <w:sz w:val="24"/>
+          <w:szCs w:val="24"/>
+          <w:shd w:val="clear" w:color="auto" w:fill="FFFFFF"/>
+        </w:rPr>
+        <w:t>order</w:t>
+      </w:r>
+      <w:r>
+        <w:rPr>
+          <w:rFonts w:ascii="Calibri" w:hAnsi="Calibri" w:cs="Calibri"/>
+          <w:color w:val="000000"/>
+          <w:sz w:val="24"/>
+          <w:szCs w:val="24"/>
+          <w:shd w:val="clear" w:color="auto" w:fill="FFFFFF"/>
+        </w:rPr>
+        <w:t>s</w:t>
+      </w:r>
+      <w:r>
+        <w:rPr>
+          <w:rFonts w:ascii="Calibri" w:hAnsi="Calibri" w:cs="Calibri"/>
+          <w:color w:val="000000"/>
+          <w:sz w:val="24"/>
+          <w:szCs w:val="24"/>
+          <w:shd w:val="clear" w:color="auto" w:fill="FFFFFF"/>
+        </w:rPr>
+        <w:t xml:space="preserve"> for a big party or an occasion.</w:t>
+      </w:r>
+      <w:r>
+        <w:rPr>
+          <w:rFonts w:ascii="Calibri" w:hAnsi="Calibri" w:cs="Calibri"/>
+          <w:color w:val="000000"/>
+          <w:sz w:val="24"/>
+          <w:szCs w:val="24"/>
+          <w:shd w:val="clear" w:color="auto" w:fill="FFFFFF"/>
+        </w:rPr>
+        <w:t xml:space="preserve"> Extreme outlier can cause problems in clustering process, So these values were replaced by the median </w:t>
+      </w:r>
+      <w:proofErr w:type="gramStart"/>
+      <w:r>
+        <w:rPr>
+          <w:rFonts w:ascii="Calibri" w:hAnsi="Calibri" w:cs="Calibri"/>
+          <w:color w:val="000000"/>
+          <w:sz w:val="24"/>
+          <w:szCs w:val="24"/>
+          <w:shd w:val="clear" w:color="auto" w:fill="FFFFFF"/>
+        </w:rPr>
+        <w:t>value</w:t>
+      </w:r>
+      <w:r>
+        <w:rPr>
+          <w:rFonts w:ascii="Calibri" w:hAnsi="Calibri" w:cs="Calibri"/>
+          <w:color w:val="000000"/>
+          <w:sz w:val="24"/>
+          <w:szCs w:val="24"/>
+          <w:shd w:val="clear" w:color="auto" w:fill="FFFFFF"/>
+        </w:rPr>
+        <w:t>(</w:t>
+      </w:r>
+      <w:proofErr w:type="gramEnd"/>
+      <w:r>
+        <w:rPr>
+          <w:rFonts w:ascii="Calibri" w:hAnsi="Calibri" w:cs="Calibri"/>
+          <w:color w:val="000000"/>
+          <w:sz w:val="24"/>
+          <w:szCs w:val="24"/>
+          <w:shd w:val="clear" w:color="auto" w:fill="FFFFFF"/>
+        </w:rPr>
+        <w:t>$</w:t>
+      </w:r>
+      <w:r>
+        <w:rPr>
+          <w:rFonts w:ascii="Calibri" w:hAnsi="Calibri" w:cs="Calibri"/>
+          <w:color w:val="000000"/>
+          <w:sz w:val="24"/>
+          <w:szCs w:val="24"/>
+        </w:rPr>
+        <w:t>63.58</w:t>
+      </w:r>
+      <w:r>
+        <w:rPr>
+          <w:rFonts w:ascii="Calibri" w:hAnsi="Calibri" w:cs="Calibri"/>
+          <w:color w:val="000000"/>
+          <w:sz w:val="24"/>
+          <w:szCs w:val="24"/>
+          <w:shd w:val="clear" w:color="auto" w:fill="FFFFFF"/>
+        </w:rPr>
+        <w:t>)</w:t>
+      </w:r>
+      <w:r>
+        <w:rPr>
+          <w:rFonts w:ascii="Calibri" w:hAnsi="Calibri" w:cs="Calibri"/>
+          <w:color w:val="000000"/>
+          <w:sz w:val="24"/>
+          <w:szCs w:val="24"/>
+          <w:shd w:val="clear" w:color="auto" w:fill="FFFFFF"/>
+        </w:rPr>
+        <w:t xml:space="preserve"> to retain the</w:t>
+      </w:r>
+      <w:r>
+        <w:rPr>
+          <w:rFonts w:ascii="Calibri" w:hAnsi="Calibri" w:cs="Calibri"/>
+          <w:color w:val="000000"/>
+          <w:sz w:val="24"/>
+          <w:szCs w:val="24"/>
+          <w:shd w:val="clear" w:color="auto" w:fill="FFFFFF"/>
+        </w:rPr>
+        <w:t xml:space="preserve">                     </w:t>
+      </w:r>
+      <w:r>
+        <w:rPr>
+          <w:rFonts w:ascii="Calibri" w:hAnsi="Calibri" w:cs="Calibri"/>
+          <w:color w:val="000000"/>
+          <w:sz w:val="24"/>
+          <w:szCs w:val="24"/>
+          <w:shd w:val="clear" w:color="auto" w:fill="FFFFFF"/>
+        </w:rPr>
+        <w:t>origina</w:t>
+      </w:r>
+      <w:r>
+        <w:rPr>
+          <w:rFonts w:ascii="Calibri" w:hAnsi="Calibri" w:cs="Calibri"/>
+          <w:color w:val="000000"/>
+          <w:sz w:val="24"/>
+          <w:szCs w:val="24"/>
+          <w:shd w:val="clear" w:color="auto" w:fill="FFFFFF"/>
+        </w:rPr>
+        <w:t>l</w:t>
+      </w:r>
+      <w:r>
+        <w:rPr>
+          <w:rFonts w:ascii="Calibri" w:hAnsi="Calibri" w:cs="Calibri"/>
+          <w:color w:val="000000"/>
+          <w:sz w:val="24"/>
+          <w:szCs w:val="24"/>
+          <w:shd w:val="clear" w:color="auto" w:fill="FFFFFF"/>
+        </w:rPr>
+        <w:t xml:space="preserve"> distribution of the variable.</w:t>
+      </w:r>
+    </w:p>
+    <w:p>
+      <w:pPr>
+        <w:spacing w:after="0"/>
+        <w:jc w:val="both"/>
+        <w:rPr>
+          <w:rFonts w:ascii="Calibri" w:hAnsi="Calibri" w:cs="Calibri"/>
+          <w:color w:val="000000"/>
+          <w:sz w:val="24"/>
+          <w:szCs w:val="24"/>
+          <w:shd w:val="clear" w:color="auto" w:fill="FFFFFF"/>
         </w:rPr>
       </w:pPr>
     </w:p>
     <w:p>
       <w:pPr>
         <w:spacing w:after="0"/>
+        <w:jc w:val="both"/>
+        <w:rPr>
+          <w:rFonts w:ascii="Calibri" w:hAnsi="Calibri" w:cs="Calibri"/>
+          <w:b/>
+          <w:bCs/>
+          <w:sz w:val="24"/>
+          <w:szCs w:val="24"/>
+        </w:rPr>
+      </w:pPr>
+      <w:proofErr w:type="spellStart"/>
+      <w:r>
+        <w:rPr>
+          <w:rFonts w:ascii="Calibri" w:hAnsi="Calibri" w:cs="Calibri"/>
+          <w:b/>
+          <w:bCs/>
+          <w:sz w:val="24"/>
+          <w:szCs w:val="24"/>
+        </w:rPr>
+        <w:t>n</w:t>
+      </w:r>
+      <w:r>
+        <w:rPr>
+          <w:rFonts w:ascii="Calibri" w:hAnsi="Calibri" w:cs="Calibri"/>
+          <w:b/>
+          <w:bCs/>
+          <w:sz w:val="24"/>
+          <w:szCs w:val="24"/>
+        </w:rPr>
+        <w:t>children</w:t>
+      </w:r>
+      <w:proofErr w:type="spellEnd"/>
+      <w:r>
+        <w:rPr>
+          <w:rFonts w:ascii="Calibri" w:hAnsi="Calibri" w:cs="Calibri"/>
+          <w:sz w:val="24"/>
+          <w:szCs w:val="24"/>
+        </w:rPr>
+        <w:t>:</w:t>
+      </w:r>
+      <w:r>
+        <w:rPr>
+          <w:rFonts w:ascii="Calibri" w:hAnsi="Calibri" w:cs="Calibri"/>
+          <w:sz w:val="24"/>
+          <w:szCs w:val="24"/>
+        </w:rPr>
+        <w:t xml:space="preserve"> </w:t>
+      </w:r>
+      <w:r>
+        <w:rPr>
+          <w:rFonts w:ascii="Calibri" w:hAnsi="Calibri" w:cs="Calibri"/>
+          <w:sz w:val="24"/>
+          <w:szCs w:val="24"/>
+        </w:rPr>
+        <w:t>-</w:t>
+      </w:r>
+      <w:r>
+        <w:rPr>
+          <w:rFonts w:ascii="Calibri" w:hAnsi="Calibri" w:cs="Calibri"/>
+          <w:sz w:val="24"/>
+          <w:szCs w:val="24"/>
+        </w:rPr>
+        <w:t xml:space="preserve"> </w:t>
+      </w:r>
+      <w:r>
+        <w:rPr>
+          <w:rFonts w:ascii="Calibri" w:hAnsi="Calibri" w:cs="Calibri"/>
+          <w:sz w:val="24"/>
+          <w:szCs w:val="24"/>
+        </w:rPr>
+        <w:t xml:space="preserve">There were 2 missing values initially. The range for this variable is 0-105. The shocking range led me to dig deeper into the data and I found that transactions which had value from 11-105 were also invalid for </w:t>
+      </w:r>
+      <w:proofErr w:type="spellStart"/>
+      <w:r>
+        <w:rPr>
+          <w:rFonts w:ascii="Calibri" w:hAnsi="Calibri" w:cs="Calibri"/>
+          <w:i/>
+          <w:iCs/>
+          <w:sz w:val="24"/>
+          <w:szCs w:val="24"/>
+        </w:rPr>
+        <w:t>pmethod</w:t>
+      </w:r>
+      <w:proofErr w:type="spellEnd"/>
+      <w:r>
+        <w:rPr>
+          <w:rFonts w:ascii="Calibri" w:hAnsi="Calibri" w:cs="Calibri"/>
+          <w:sz w:val="24"/>
+          <w:szCs w:val="24"/>
+        </w:rPr>
+        <w:t xml:space="preserve"> and </w:t>
+      </w:r>
+      <w:proofErr w:type="spellStart"/>
+      <w:r>
+        <w:rPr>
+          <w:rFonts w:ascii="Calibri" w:hAnsi="Calibri" w:cs="Calibri"/>
+          <w:i/>
+          <w:iCs/>
+          <w:sz w:val="24"/>
+          <w:szCs w:val="24"/>
+        </w:rPr>
+        <w:t>homeown</w:t>
+      </w:r>
+      <w:proofErr w:type="spellEnd"/>
+      <w:r>
+        <w:rPr>
+          <w:rFonts w:ascii="Calibri" w:hAnsi="Calibri" w:cs="Calibri"/>
+          <w:sz w:val="24"/>
+          <w:szCs w:val="24"/>
+        </w:rPr>
+        <w:t xml:space="preserve"> variable.</w:t>
+      </w:r>
+      <w:r>
+        <w:rPr>
+          <w:rFonts w:ascii="Calibri" w:hAnsi="Calibri" w:cs="Calibri"/>
+          <w:sz w:val="24"/>
+          <w:szCs w:val="24"/>
+        </w:rPr>
+        <w:t xml:space="preserve"> After sorting the data using either of the </w:t>
+      </w:r>
+      <w:proofErr w:type="gramStart"/>
+      <w:r>
+        <w:rPr>
+          <w:rFonts w:ascii="Calibri" w:hAnsi="Calibri" w:cs="Calibri"/>
+          <w:sz w:val="24"/>
+          <w:szCs w:val="24"/>
+        </w:rPr>
+        <w:t>variables</w:t>
+      </w:r>
+      <w:proofErr w:type="gramEnd"/>
+      <w:r>
+        <w:rPr>
+          <w:rFonts w:ascii="Calibri" w:hAnsi="Calibri" w:cs="Calibri"/>
+          <w:sz w:val="24"/>
+          <w:szCs w:val="24"/>
+        </w:rPr>
+        <w:t xml:space="preserve"> I have come to know that the increase in these variables is at the same rate and these values</w:t>
+      </w:r>
+      <w:r>
+        <w:rPr>
+          <w:rFonts w:ascii="Calibri" w:hAnsi="Calibri" w:cs="Calibri"/>
+          <w:sz w:val="24"/>
+          <w:szCs w:val="24"/>
+        </w:rPr>
+        <w:t xml:space="preserve"> </w:t>
+      </w:r>
+      <w:r>
+        <w:rPr>
+          <w:rFonts w:ascii="Calibri" w:hAnsi="Calibri" w:cs="Calibri"/>
+          <w:sz w:val="24"/>
+          <w:szCs w:val="24"/>
+        </w:rPr>
+        <w:t xml:space="preserve">are almost levelled. This indicates that whatever caused these invalid values for </w:t>
+      </w:r>
+      <w:proofErr w:type="spellStart"/>
+      <w:r>
+        <w:rPr>
+          <w:rFonts w:ascii="Calibri" w:hAnsi="Calibri" w:cs="Calibri"/>
+          <w:i/>
+          <w:iCs/>
+          <w:sz w:val="24"/>
+          <w:szCs w:val="24"/>
+        </w:rPr>
+        <w:t>nchildren</w:t>
+      </w:r>
+      <w:proofErr w:type="spellEnd"/>
+      <w:r>
+        <w:rPr>
+          <w:rFonts w:ascii="Calibri" w:hAnsi="Calibri" w:cs="Calibri"/>
+          <w:sz w:val="24"/>
+          <w:szCs w:val="24"/>
+        </w:rPr>
+        <w:t xml:space="preserve"> </w:t>
+      </w:r>
+      <w:r>
+        <w:rPr>
+          <w:rFonts w:ascii="Calibri" w:hAnsi="Calibri" w:cs="Calibri"/>
+          <w:sz w:val="24"/>
+          <w:szCs w:val="24"/>
+        </w:rPr>
+        <w:t xml:space="preserve">also cause invalid </w:t>
+      </w:r>
+      <w:proofErr w:type="spellStart"/>
+      <w:r>
+        <w:rPr>
+          <w:rFonts w:ascii="Calibri" w:hAnsi="Calibri" w:cs="Calibri"/>
+          <w:sz w:val="24"/>
+          <w:szCs w:val="24"/>
+        </w:rPr>
+        <w:t>entried</w:t>
+      </w:r>
+      <w:proofErr w:type="spellEnd"/>
+      <w:r>
+        <w:rPr>
+          <w:rFonts w:ascii="Calibri" w:hAnsi="Calibri" w:cs="Calibri"/>
+          <w:sz w:val="24"/>
+          <w:szCs w:val="24"/>
+        </w:rPr>
+        <w:t xml:space="preserve"> for </w:t>
+      </w:r>
+      <w:proofErr w:type="spellStart"/>
+      <w:r>
+        <w:rPr>
+          <w:rFonts w:ascii="Calibri" w:hAnsi="Calibri" w:cs="Calibri"/>
+          <w:sz w:val="24"/>
+          <w:szCs w:val="24"/>
+        </w:rPr>
+        <w:t>pmethod</w:t>
+      </w:r>
+      <w:proofErr w:type="spellEnd"/>
+      <w:r>
+        <w:rPr>
+          <w:rFonts w:ascii="Calibri" w:hAnsi="Calibri" w:cs="Calibri"/>
+          <w:sz w:val="24"/>
+          <w:szCs w:val="24"/>
+        </w:rPr>
+        <w:t xml:space="preserve"> and </w:t>
+      </w:r>
+      <w:proofErr w:type="spellStart"/>
+      <w:r>
+        <w:rPr>
+          <w:rFonts w:ascii="Calibri" w:hAnsi="Calibri" w:cs="Calibri"/>
+          <w:sz w:val="24"/>
+          <w:szCs w:val="24"/>
+        </w:rPr>
+        <w:t>homeown</w:t>
+      </w:r>
+      <w:proofErr w:type="spellEnd"/>
+      <w:r>
+        <w:rPr>
+          <w:rFonts w:ascii="Calibri" w:hAnsi="Calibri" w:cs="Calibri"/>
+          <w:sz w:val="24"/>
+          <w:szCs w:val="24"/>
+        </w:rPr>
+        <w:t xml:space="preserve"> variable. This raises a question of the data quality.</w:t>
+      </w:r>
+    </w:p>
+    <w:p>
+      <w:pPr>
+        <w:spacing w:after="0"/>
+        <w:rPr>
+          <w:rFonts w:ascii="Calibri" w:hAnsi="Calibri" w:cs="Calibri"/>
+          <w:sz w:val="24"/>
+          <w:szCs w:val="24"/>
+        </w:rPr>
+      </w:pPr>
+      <w:proofErr w:type="spellStart"/>
+      <w:r>
+        <w:rPr>
+          <w:rFonts w:ascii="Calibri" w:hAnsi="Calibri" w:cs="Calibri"/>
+          <w:b/>
+          <w:bCs/>
+          <w:sz w:val="24"/>
+          <w:szCs w:val="24"/>
+        </w:rPr>
+        <w:lastRenderedPageBreak/>
+        <w:t>h</w:t>
+      </w:r>
+      <w:r>
+        <w:rPr>
+          <w:rFonts w:ascii="Calibri" w:hAnsi="Calibri" w:cs="Calibri"/>
+          <w:b/>
+          <w:bCs/>
+          <w:sz w:val="24"/>
+          <w:szCs w:val="24"/>
+        </w:rPr>
+        <w:t>omeown</w:t>
+      </w:r>
+      <w:proofErr w:type="spellEnd"/>
+      <w:r>
+        <w:rPr>
+          <w:rFonts w:ascii="Calibri" w:hAnsi="Calibri" w:cs="Calibri"/>
+          <w:sz w:val="24"/>
+          <w:szCs w:val="24"/>
+        </w:rPr>
+        <w:t xml:space="preserve">: - </w:t>
+      </w:r>
+      <w:r>
+        <w:rPr>
+          <w:rFonts w:ascii="Calibri" w:hAnsi="Calibri" w:cs="Calibri"/>
+          <w:sz w:val="24"/>
+          <w:szCs w:val="24"/>
+        </w:rPr>
+        <w:t xml:space="preserve">99 invalid </w:t>
+      </w:r>
+      <w:proofErr w:type="gramStart"/>
+      <w:r>
+        <w:rPr>
+          <w:rFonts w:ascii="Calibri" w:hAnsi="Calibri" w:cs="Calibri"/>
+          <w:sz w:val="24"/>
+          <w:szCs w:val="24"/>
+        </w:rPr>
+        <w:t>entries(</w:t>
+      </w:r>
+      <w:proofErr w:type="gramEnd"/>
+      <w:r>
+        <w:rPr>
+          <w:rFonts w:ascii="Calibri" w:hAnsi="Calibri" w:cs="Calibri"/>
+          <w:sz w:val="24"/>
+          <w:szCs w:val="24"/>
+        </w:rPr>
+        <w:t>values greater than 3)</w:t>
+      </w:r>
+      <w:r>
+        <w:rPr>
+          <w:rFonts w:ascii="Calibri" w:hAnsi="Calibri" w:cs="Calibri"/>
+          <w:sz w:val="24"/>
+          <w:szCs w:val="24"/>
+        </w:rPr>
+        <w:t>, no missing values</w:t>
+      </w:r>
+      <w:r>
+        <w:rPr>
+          <w:rFonts w:ascii="Calibri" w:hAnsi="Calibri" w:cs="Calibri"/>
+          <w:sz w:val="24"/>
+          <w:szCs w:val="24"/>
+        </w:rPr>
+        <w:t xml:space="preserve"> were found</w:t>
+      </w:r>
+      <w:r>
+        <w:rPr>
+          <w:rFonts w:ascii="Calibri" w:hAnsi="Calibri" w:cs="Calibri"/>
+          <w:sz w:val="24"/>
+          <w:szCs w:val="24"/>
+        </w:rPr>
+        <w:t>.</w:t>
+      </w:r>
+    </w:p>
+    <w:p>
+      <w:pPr>
+        <w:spacing w:after="0"/>
         <w:rPr>
           <w:rFonts w:ascii="Calibri" w:hAnsi="Calibri" w:cs="Calibri"/>
           <w:sz w:val="24"/>
@@ -3592,6 +4475,64 @@
           <w:szCs w:val="24"/>
         </w:rPr>
       </w:pPr>
+      <w:proofErr w:type="spellStart"/>
+      <w:r>
+        <w:rPr>
+          <w:rFonts w:ascii="Calibri" w:hAnsi="Calibri" w:cs="Calibri"/>
+          <w:b/>
+          <w:bCs/>
+          <w:sz w:val="24"/>
+          <w:szCs w:val="24"/>
+        </w:rPr>
+        <w:t>p</w:t>
+      </w:r>
+      <w:r>
+        <w:rPr>
+          <w:rFonts w:ascii="Calibri" w:hAnsi="Calibri" w:cs="Calibri"/>
+          <w:b/>
+          <w:bCs/>
+          <w:sz w:val="24"/>
+          <w:szCs w:val="24"/>
+        </w:rPr>
+        <w:t>method</w:t>
+      </w:r>
+      <w:proofErr w:type="spellEnd"/>
+      <w:r>
+        <w:rPr>
+          <w:rFonts w:ascii="Calibri" w:hAnsi="Calibri" w:cs="Calibri"/>
+          <w:sz w:val="24"/>
+          <w:szCs w:val="24"/>
+        </w:rPr>
+        <w:t xml:space="preserve">: - 97 invalid </w:t>
+      </w:r>
+      <w:proofErr w:type="spellStart"/>
+      <w:proofErr w:type="gramStart"/>
+      <w:r>
+        <w:rPr>
+          <w:rFonts w:ascii="Calibri" w:hAnsi="Calibri" w:cs="Calibri"/>
+          <w:sz w:val="24"/>
+          <w:szCs w:val="24"/>
+        </w:rPr>
+        <w:t>entried</w:t>
+      </w:r>
+      <w:proofErr w:type="spellEnd"/>
+      <w:r>
+        <w:rPr>
+          <w:rFonts w:ascii="Calibri" w:hAnsi="Calibri" w:cs="Calibri"/>
+          <w:sz w:val="24"/>
+          <w:szCs w:val="24"/>
+        </w:rPr>
+        <w:t>(</w:t>
+      </w:r>
+      <w:proofErr w:type="gramEnd"/>
+      <w:r>
+        <w:rPr>
+          <w:rFonts w:ascii="Calibri" w:hAnsi="Calibri" w:cs="Calibri"/>
+          <w:sz w:val="24"/>
+          <w:szCs w:val="24"/>
+        </w:rPr>
+        <w:t>values greater than 4), no missing values were found.</w:t>
+      </w:r>
     </w:p>
     <w:p>
       <w:pPr>
@@ -3602,6 +4543,1210 @@
           <w:szCs w:val="24"/>
         </w:rPr>
       </w:pPr>
+    </w:p>
+    <w:p>
+      <w:pPr>
+        <w:spacing w:after="0"/>
+        <w:jc w:val="both"/>
+        <w:rPr>
+          <w:rFonts w:ascii="Calibri" w:hAnsi="Calibri" w:cs="Calibri"/>
+          <w:sz w:val="24"/>
+          <w:szCs w:val="24"/>
+        </w:rPr>
+      </w:pPr>
+      <w:r>
+        <w:rPr>
+          <w:rFonts w:ascii="Calibri" w:hAnsi="Calibri" w:cs="Calibri"/>
+          <w:sz w:val="24"/>
+          <w:szCs w:val="24"/>
+        </w:rPr>
+        <w:t xml:space="preserve">The same course of action was taken for variables </w:t>
+      </w:r>
+      <w:proofErr w:type="spellStart"/>
+      <w:r>
+        <w:rPr>
+          <w:rFonts w:ascii="Calibri" w:hAnsi="Calibri" w:cs="Calibri"/>
+          <w:i/>
+          <w:iCs/>
+          <w:sz w:val="24"/>
+          <w:szCs w:val="24"/>
+        </w:rPr>
+        <w:t>nchildren</w:t>
+      </w:r>
+      <w:proofErr w:type="spellEnd"/>
+      <w:r>
+        <w:rPr>
+          <w:rFonts w:ascii="Calibri" w:hAnsi="Calibri" w:cs="Calibri"/>
+          <w:sz w:val="24"/>
+          <w:szCs w:val="24"/>
+        </w:rPr>
+        <w:t xml:space="preserve">, </w:t>
+      </w:r>
+      <w:proofErr w:type="spellStart"/>
+      <w:r>
+        <w:rPr>
+          <w:rFonts w:ascii="Calibri" w:hAnsi="Calibri" w:cs="Calibri"/>
+          <w:i/>
+          <w:iCs/>
+          <w:sz w:val="24"/>
+          <w:szCs w:val="24"/>
+        </w:rPr>
+        <w:t>homeown</w:t>
+      </w:r>
+      <w:proofErr w:type="spellEnd"/>
+      <w:r>
+        <w:rPr>
+          <w:rFonts w:ascii="Calibri" w:hAnsi="Calibri" w:cs="Calibri"/>
+          <w:sz w:val="24"/>
+          <w:szCs w:val="24"/>
+        </w:rPr>
+        <w:t xml:space="preserve"> and </w:t>
+      </w:r>
+      <w:proofErr w:type="spellStart"/>
+      <w:r>
+        <w:rPr>
+          <w:rFonts w:ascii="Calibri" w:hAnsi="Calibri" w:cs="Calibri"/>
+          <w:i/>
+          <w:iCs/>
+          <w:sz w:val="24"/>
+          <w:szCs w:val="24"/>
+        </w:rPr>
+        <w:t>pmethod</w:t>
+      </w:r>
+      <w:proofErr w:type="spellEnd"/>
+      <w:r>
+        <w:rPr>
+          <w:rFonts w:ascii="Calibri" w:hAnsi="Calibri" w:cs="Calibri"/>
+          <w:sz w:val="24"/>
+          <w:szCs w:val="24"/>
+        </w:rPr>
+        <w:t>, which was to remove all the transactions with the invalid entries as these transactions represent only 0.17% of the total transactions.</w:t>
+      </w:r>
+      <w:r>
+        <w:rPr>
+          <w:rFonts w:ascii="Calibri" w:hAnsi="Calibri" w:cs="Calibri"/>
+          <w:sz w:val="24"/>
+          <w:szCs w:val="24"/>
+        </w:rPr>
+        <w:t xml:space="preserve"> After removing the invalid transactions, there were still 2 missing values in </w:t>
+      </w:r>
+      <w:proofErr w:type="spellStart"/>
+      <w:r>
+        <w:rPr>
+          <w:rFonts w:ascii="Calibri" w:hAnsi="Calibri" w:cs="Calibri"/>
+          <w:i/>
+          <w:iCs/>
+          <w:sz w:val="24"/>
+          <w:szCs w:val="24"/>
+        </w:rPr>
+        <w:t>nchildren</w:t>
+      </w:r>
+      <w:proofErr w:type="spellEnd"/>
+      <w:r>
+        <w:rPr>
+          <w:rFonts w:ascii="Calibri" w:hAnsi="Calibri" w:cs="Calibri"/>
+          <w:sz w:val="24"/>
+          <w:szCs w:val="24"/>
+        </w:rPr>
+        <w:t xml:space="preserve"> which were replaced by the median value which is 1.</w:t>
+      </w:r>
+    </w:p>
+    <w:p>
+      <w:pPr>
+        <w:spacing w:after="0"/>
+        <w:rPr>
+          <w:rFonts w:ascii="Calibri" w:hAnsi="Calibri" w:cs="Calibri"/>
+          <w:sz w:val="24"/>
+          <w:szCs w:val="24"/>
+        </w:rPr>
+      </w:pPr>
+    </w:p>
+    <w:p>
+      <w:pPr>
+        <w:pStyle w:val="HTMLPreformatted"/>
+        <w:shd w:val="clear" w:color="auto" w:fill="FFFFFF"/>
+        <w:wordWrap w:val="0"/>
+        <w:jc w:val="both"/>
+        <w:textAlignment w:val="baseline"/>
+        <w:rPr>
+          <w:rFonts w:ascii="Calibri" w:hAnsi="Calibri" w:cs="Calibri"/>
+          <w:sz w:val="24"/>
+          <w:szCs w:val="24"/>
+        </w:rPr>
+      </w:pPr>
+      <w:r>
+        <w:rPr>
+          <w:rFonts w:ascii="Calibri" w:hAnsi="Calibri" w:cs="Calibri"/>
+          <w:b/>
+          <w:bCs/>
+          <w:sz w:val="24"/>
+          <w:szCs w:val="24"/>
+        </w:rPr>
+        <w:t>income</w:t>
+      </w:r>
+      <w:r>
+        <w:rPr>
+          <w:rFonts w:ascii="Calibri" w:hAnsi="Calibri" w:cs="Calibri"/>
+          <w:sz w:val="24"/>
+          <w:szCs w:val="24"/>
+        </w:rPr>
+        <w:t xml:space="preserve">: - </w:t>
+      </w:r>
+      <w:r>
+        <w:rPr>
+          <w:rFonts w:ascii="Calibri" w:hAnsi="Calibri" w:cs="Calibri"/>
+          <w:sz w:val="24"/>
+          <w:szCs w:val="24"/>
+        </w:rPr>
+        <w:t xml:space="preserve">One missing value and one extreme </w:t>
+      </w:r>
+      <w:proofErr w:type="gramStart"/>
+      <w:r>
+        <w:rPr>
+          <w:rFonts w:ascii="Calibri" w:hAnsi="Calibri" w:cs="Calibri"/>
+          <w:sz w:val="24"/>
+          <w:szCs w:val="24"/>
+        </w:rPr>
+        <w:t>outlier(</w:t>
+      </w:r>
+      <w:proofErr w:type="gramEnd"/>
+      <w:r>
+        <w:rPr>
+          <w:rFonts w:ascii="Calibri" w:hAnsi="Calibri" w:cs="Calibri"/>
+          <w:color w:val="000000"/>
+          <w:sz w:val="24"/>
+          <w:szCs w:val="24"/>
+          <w:shd w:val="clear" w:color="auto" w:fill="FFFFFF"/>
+        </w:rPr>
+        <w:t>$650235.25</w:t>
+      </w:r>
+      <w:r>
+        <w:rPr>
+          <w:rFonts w:ascii="Calibri" w:hAnsi="Calibri" w:cs="Calibri"/>
+          <w:sz w:val="24"/>
+          <w:szCs w:val="24"/>
+        </w:rPr>
+        <w:t>), both values were replaced by the median income</w:t>
+      </w:r>
+      <w:r>
+        <w:rPr>
+          <w:rFonts w:ascii="Calibri" w:hAnsi="Calibri" w:cs="Calibri"/>
+          <w:sz w:val="24"/>
+          <w:szCs w:val="24"/>
+        </w:rPr>
+        <w:t>(</w:t>
+      </w:r>
+      <w:r>
+        <w:rPr>
+          <w:rFonts w:ascii="Calibri" w:hAnsi="Calibri" w:cs="Calibri"/>
+          <w:sz w:val="24"/>
+          <w:szCs w:val="24"/>
+        </w:rPr>
+        <w:t>$</w:t>
+      </w:r>
+      <w:r>
+        <w:rPr>
+          <w:rFonts w:ascii="Calibri" w:hAnsi="Calibri" w:cs="Calibri"/>
+          <w:color w:val="000000"/>
+          <w:sz w:val="24"/>
+          <w:szCs w:val="24"/>
+        </w:rPr>
+        <w:t>70169.026563</w:t>
+      </w:r>
+      <w:r>
+        <w:rPr>
+          <w:rFonts w:ascii="Calibri" w:hAnsi="Calibri" w:cs="Calibri"/>
+          <w:sz w:val="24"/>
+          <w:szCs w:val="24"/>
+        </w:rPr>
+        <w:t>)</w:t>
+      </w:r>
+      <w:r>
+        <w:rPr>
+          <w:rFonts w:ascii="Calibri" w:hAnsi="Calibri" w:cs="Calibri"/>
+          <w:sz w:val="24"/>
+          <w:szCs w:val="24"/>
+        </w:rPr>
+        <w:t xml:space="preserve"> to retain the distribution. </w:t>
+      </w:r>
+      <w:r>
+        <w:rPr>
+          <w:rFonts w:ascii="Calibri" w:hAnsi="Calibri" w:cs="Calibri"/>
+          <w:sz w:val="24"/>
+          <w:szCs w:val="24"/>
+        </w:rPr>
+        <w:t xml:space="preserve"> There </w:t>
+      </w:r>
+      <w:r>
+        <w:rPr>
+          <w:rFonts w:ascii="Calibri" w:hAnsi="Calibri" w:cs="Calibri"/>
+          <w:sz w:val="24"/>
+          <w:szCs w:val="24"/>
+        </w:rPr>
+        <w:t>was</w:t>
+      </w:r>
+      <w:r>
+        <w:rPr>
+          <w:rFonts w:ascii="Calibri" w:hAnsi="Calibri" w:cs="Calibri"/>
+          <w:sz w:val="24"/>
+          <w:szCs w:val="24"/>
+        </w:rPr>
+        <w:t xml:space="preserve"> break in income from $</w:t>
+      </w:r>
+      <w:proofErr w:type="gramStart"/>
+      <w:r>
+        <w:rPr>
+          <w:rFonts w:ascii="Calibri" w:hAnsi="Calibri" w:cs="Calibri"/>
+          <w:sz w:val="24"/>
+          <w:szCs w:val="24"/>
+        </w:rPr>
+        <w:t>120,000  to</w:t>
+      </w:r>
+      <w:proofErr w:type="gramEnd"/>
+      <w:r>
+        <w:rPr>
+          <w:rFonts w:ascii="Calibri" w:hAnsi="Calibri" w:cs="Calibri"/>
+          <w:sz w:val="24"/>
+          <w:szCs w:val="24"/>
+        </w:rPr>
+        <w:t xml:space="preserve"> $130,000 and then there </w:t>
+      </w:r>
+      <w:r>
+        <w:rPr>
+          <w:rFonts w:ascii="Calibri" w:hAnsi="Calibri" w:cs="Calibri"/>
+          <w:sz w:val="24"/>
+          <w:szCs w:val="24"/>
+        </w:rPr>
+        <w:t>we</w:t>
+      </w:r>
+      <w:r>
+        <w:rPr>
+          <w:rFonts w:ascii="Calibri" w:hAnsi="Calibri" w:cs="Calibri"/>
+          <w:sz w:val="24"/>
+          <w:szCs w:val="24"/>
+        </w:rPr>
+        <w:t>re many observations which income greater than $130,000</w:t>
+      </w:r>
+      <w:r>
+        <w:rPr>
+          <w:rFonts w:ascii="Calibri" w:hAnsi="Calibri" w:cs="Calibri"/>
+          <w:sz w:val="24"/>
+          <w:szCs w:val="24"/>
+        </w:rPr>
+        <w:t xml:space="preserve"> which is not usual but all the other entries are valid so I let it be</w:t>
+      </w:r>
+      <w:r>
+        <w:rPr>
+          <w:rFonts w:ascii="Calibri" w:hAnsi="Calibri" w:cs="Calibri"/>
+          <w:sz w:val="24"/>
+          <w:szCs w:val="24"/>
+        </w:rPr>
+        <w:t>.</w:t>
+      </w:r>
+      <w:r>
+        <w:rPr>
+          <w:rFonts w:ascii="Calibri" w:hAnsi="Calibri" w:cs="Calibri"/>
+          <w:sz w:val="24"/>
+          <w:szCs w:val="24"/>
+        </w:rPr>
+        <w:t xml:space="preserve"> </w:t>
+      </w:r>
+    </w:p>
+    <w:p>
+      <w:pPr>
+        <w:pStyle w:val="HTMLPreformatted"/>
+        <w:shd w:val="clear" w:color="auto" w:fill="FFFFFF"/>
+        <w:wordWrap w:val="0"/>
+        <w:textAlignment w:val="baseline"/>
+        <w:rPr>
+          <w:rFonts w:ascii="Calibri" w:hAnsi="Calibri" w:cs="Calibri"/>
+          <w:sz w:val="24"/>
+          <w:szCs w:val="24"/>
+        </w:rPr>
+      </w:pPr>
+    </w:p>
+    <w:p>
+      <w:pPr>
+        <w:pStyle w:val="HTMLPreformatted"/>
+        <w:shd w:val="clear" w:color="auto" w:fill="FFFFFF"/>
+        <w:wordWrap w:val="0"/>
+        <w:jc w:val="both"/>
+        <w:textAlignment w:val="baseline"/>
+        <w:rPr>
+          <w:rFonts w:ascii="Calibri" w:hAnsi="Calibri" w:cs="Calibri"/>
+          <w:sz w:val="24"/>
+          <w:szCs w:val="24"/>
+        </w:rPr>
+      </w:pPr>
+      <w:r>
+        <w:rPr>
+          <w:rFonts w:ascii="Calibri" w:hAnsi="Calibri" w:cs="Calibri"/>
+          <w:b/>
+          <w:bCs/>
+          <w:sz w:val="24"/>
+          <w:szCs w:val="24"/>
+        </w:rPr>
+        <w:t>a</w:t>
+      </w:r>
+      <w:r>
+        <w:rPr>
+          <w:rFonts w:ascii="Calibri" w:hAnsi="Calibri" w:cs="Calibri"/>
+          <w:b/>
+          <w:bCs/>
+          <w:sz w:val="24"/>
+          <w:szCs w:val="24"/>
+        </w:rPr>
+        <w:t>ge</w:t>
+      </w:r>
+      <w:r>
+        <w:rPr>
+          <w:rFonts w:ascii="Calibri" w:hAnsi="Calibri" w:cs="Calibri"/>
+          <w:sz w:val="24"/>
+          <w:szCs w:val="24"/>
+        </w:rPr>
+        <w:t>: -</w:t>
+      </w:r>
+      <w:r>
+        <w:rPr>
+          <w:rFonts w:ascii="Calibri" w:hAnsi="Calibri" w:cs="Calibri"/>
+          <w:sz w:val="24"/>
+          <w:szCs w:val="24"/>
+        </w:rPr>
+        <w:t xml:space="preserve"> has one missing value which was replaced with the median age of 37 years. There are several       records having float </w:t>
+      </w:r>
+      <w:proofErr w:type="gramStart"/>
+      <w:r>
+        <w:rPr>
+          <w:rFonts w:ascii="Calibri" w:hAnsi="Calibri" w:cs="Calibri"/>
+          <w:sz w:val="24"/>
+          <w:szCs w:val="24"/>
+        </w:rPr>
+        <w:t>values(</w:t>
+      </w:r>
+      <w:proofErr w:type="gramEnd"/>
+      <w:r>
+        <w:rPr>
+          <w:rFonts w:ascii="Calibri" w:hAnsi="Calibri" w:cs="Calibri"/>
+          <w:sz w:val="24"/>
+          <w:szCs w:val="24"/>
+        </w:rPr>
+        <w:t>with decimal places), since I didn’t know how the data was collected</w:t>
+      </w:r>
+      <w:r>
+        <w:rPr>
+          <w:rFonts w:ascii="Calibri" w:hAnsi="Calibri" w:cs="Calibri"/>
+          <w:sz w:val="24"/>
+          <w:szCs w:val="24"/>
+        </w:rPr>
+        <w:t xml:space="preserve"> I left  the values as they were.</w:t>
+      </w:r>
+      <w:r>
+        <w:rPr>
+          <w:rFonts w:ascii="Calibri" w:hAnsi="Calibri" w:cs="Calibri"/>
+          <w:sz w:val="24"/>
+          <w:szCs w:val="24"/>
+        </w:rPr>
+        <w:t xml:space="preserve"> The range for age is from 10-95 years. On closely exploring the age variable I have found out that lot of young customers(below 16 years)</w:t>
+      </w:r>
+      <w:r>
+        <w:rPr>
+          <w:rFonts w:ascii="Calibri" w:hAnsi="Calibri" w:cs="Calibri"/>
+          <w:sz w:val="24"/>
+          <w:szCs w:val="24"/>
+        </w:rPr>
+        <w:t xml:space="preserve"> </w:t>
+      </w:r>
+      <w:r>
+        <w:rPr>
+          <w:rFonts w:ascii="Calibri" w:hAnsi="Calibri" w:cs="Calibri"/>
+          <w:sz w:val="24"/>
+          <w:szCs w:val="24"/>
+        </w:rPr>
+        <w:t xml:space="preserve">were listed as house </w:t>
+      </w:r>
+      <w:proofErr w:type="spellStart"/>
+      <w:r>
+        <w:rPr>
+          <w:rFonts w:ascii="Calibri" w:hAnsi="Calibri" w:cs="Calibri"/>
+          <w:sz w:val="24"/>
+          <w:szCs w:val="24"/>
+        </w:rPr>
+        <w:t>owerns</w:t>
+      </w:r>
+      <w:proofErr w:type="spellEnd"/>
+      <w:r>
+        <w:rPr>
+          <w:rFonts w:ascii="Calibri" w:hAnsi="Calibri" w:cs="Calibri"/>
+          <w:sz w:val="24"/>
+          <w:szCs w:val="24"/>
+        </w:rPr>
+        <w:t>, having             multiple children and earning high salaries</w:t>
+      </w:r>
+      <w:r>
+        <w:rPr>
+          <w:rFonts w:ascii="Calibri" w:hAnsi="Calibri" w:cs="Calibri"/>
+          <w:sz w:val="24"/>
+          <w:szCs w:val="24"/>
+        </w:rPr>
+        <w:t xml:space="preserve"> and while I acknowledge such entries are not practically        possible, I will keep these observations since everything else seems valid.</w:t>
+      </w:r>
+      <w:r>
+        <w:rPr>
+          <w:rFonts w:ascii="Calibri" w:hAnsi="Calibri" w:cs="Calibri"/>
+          <w:sz w:val="24"/>
+          <w:szCs w:val="24"/>
+        </w:rPr>
+        <w:t xml:space="preserve"> Due to what I have found</w:t>
+      </w:r>
+      <w:r>
+        <w:rPr>
+          <w:rFonts w:ascii="Calibri" w:hAnsi="Calibri" w:cs="Calibri"/>
+          <w:sz w:val="24"/>
+          <w:szCs w:val="24"/>
+        </w:rPr>
+        <w:t xml:space="preserve">       out</w:t>
+      </w:r>
+      <w:r>
+        <w:rPr>
+          <w:rFonts w:ascii="Calibri" w:hAnsi="Calibri" w:cs="Calibri"/>
+          <w:sz w:val="24"/>
+          <w:szCs w:val="24"/>
+        </w:rPr>
+        <w:t xml:space="preserve"> </w:t>
+      </w:r>
+      <w:r>
+        <w:rPr>
+          <w:rFonts w:ascii="Calibri" w:hAnsi="Calibri" w:cs="Calibri"/>
+          <w:sz w:val="24"/>
+          <w:szCs w:val="24"/>
+        </w:rPr>
+        <w:t xml:space="preserve">about the variable, </w:t>
+      </w:r>
+      <w:r>
+        <w:rPr>
+          <w:rFonts w:ascii="Calibri" w:hAnsi="Calibri" w:cs="Calibri"/>
+          <w:color w:val="FF0000"/>
+          <w:sz w:val="24"/>
+          <w:szCs w:val="24"/>
+        </w:rPr>
+        <w:t xml:space="preserve">I warn the readers that the analysis result could be biased or inaccurate </w:t>
+      </w:r>
+      <w:proofErr w:type="gramStart"/>
+      <w:r>
+        <w:rPr>
+          <w:rFonts w:ascii="Calibri" w:hAnsi="Calibri" w:cs="Calibri"/>
+          <w:color w:val="FF0000"/>
+          <w:sz w:val="24"/>
+          <w:szCs w:val="24"/>
+        </w:rPr>
+        <w:t>given  the</w:t>
+      </w:r>
+      <w:proofErr w:type="gramEnd"/>
+      <w:r>
+        <w:rPr>
+          <w:rFonts w:ascii="Calibri" w:hAnsi="Calibri" w:cs="Calibri"/>
+          <w:color w:val="FF0000"/>
+          <w:sz w:val="24"/>
+          <w:szCs w:val="24"/>
+        </w:rPr>
+        <w:t xml:space="preserve"> bad data quality</w:t>
+      </w:r>
+      <w:r>
+        <w:rPr>
+          <w:rFonts w:ascii="Calibri" w:hAnsi="Calibri" w:cs="Calibri"/>
+          <w:sz w:val="24"/>
+          <w:szCs w:val="24"/>
+        </w:rPr>
+        <w:t>.</w:t>
+      </w:r>
+    </w:p>
+    <w:p>
+      <w:pPr>
+        <w:pStyle w:val="HTMLPreformatted"/>
+        <w:shd w:val="clear" w:color="auto" w:fill="FFFFFF"/>
+        <w:wordWrap w:val="0"/>
+        <w:jc w:val="both"/>
+        <w:textAlignment w:val="baseline"/>
+        <w:rPr>
+          <w:rFonts w:ascii="Calibri" w:hAnsi="Calibri" w:cs="Calibri"/>
+          <w:sz w:val="24"/>
+          <w:szCs w:val="24"/>
+        </w:rPr>
+      </w:pPr>
+    </w:p>
+    <w:p>
+      <w:pPr>
+        <w:pStyle w:val="HTMLPreformatted"/>
+        <w:shd w:val="clear" w:color="auto" w:fill="FFFFFF"/>
+        <w:wordWrap w:val="0"/>
+        <w:jc w:val="both"/>
+        <w:textAlignment w:val="baseline"/>
+        <w:rPr>
+          <w:color w:val="000000"/>
+          <w:sz w:val="21"/>
+          <w:szCs w:val="21"/>
+        </w:rPr>
+      </w:pPr>
+      <w:proofErr w:type="spellStart"/>
+      <w:r>
+        <w:rPr>
+          <w:rFonts w:ascii="Calibri" w:hAnsi="Calibri" w:cs="Calibri"/>
+          <w:b/>
+          <w:bCs/>
+          <w:sz w:val="24"/>
+          <w:szCs w:val="24"/>
+        </w:rPr>
+        <w:t>PostCode</w:t>
+      </w:r>
+      <w:proofErr w:type="spellEnd"/>
+      <w:r>
+        <w:rPr>
+          <w:rFonts w:ascii="Calibri" w:hAnsi="Calibri" w:cs="Calibri"/>
+          <w:sz w:val="24"/>
+          <w:szCs w:val="24"/>
+        </w:rPr>
+        <w:t xml:space="preserve">: - </w:t>
+      </w:r>
+      <w:r>
+        <w:rPr>
+          <w:rFonts w:ascii="Calibri" w:hAnsi="Calibri" w:cs="Calibri"/>
+          <w:sz w:val="24"/>
+          <w:szCs w:val="24"/>
+        </w:rPr>
+        <w:t xml:space="preserve">9792 missing values which represent 17% of the data because of that I decided to keep </w:t>
+      </w:r>
+      <w:r>
+        <w:rPr>
+          <w:rFonts w:ascii="Calibri" w:hAnsi="Calibri" w:cs="Calibri"/>
+          <w:sz w:val="24"/>
+          <w:szCs w:val="24"/>
+        </w:rPr>
+        <w:t xml:space="preserve">      </w:t>
+      </w:r>
+      <w:r>
+        <w:rPr>
+          <w:rFonts w:ascii="Calibri" w:hAnsi="Calibri" w:cs="Calibri"/>
+          <w:sz w:val="24"/>
+          <w:szCs w:val="24"/>
+        </w:rPr>
+        <w:t xml:space="preserve">the records as I am not going to </w:t>
+      </w:r>
+      <w:r>
+        <w:rPr>
+          <w:rFonts w:ascii="Calibri" w:hAnsi="Calibri" w:cs="Calibri"/>
+          <w:sz w:val="24"/>
+          <w:szCs w:val="24"/>
+        </w:rPr>
+        <w:t xml:space="preserve">exclude </w:t>
+      </w:r>
+      <w:proofErr w:type="spellStart"/>
+      <w:r>
+        <w:rPr>
+          <w:rFonts w:ascii="Calibri" w:hAnsi="Calibri" w:cs="Calibri"/>
+          <w:i/>
+          <w:iCs/>
+          <w:sz w:val="24"/>
+          <w:szCs w:val="24"/>
+        </w:rPr>
+        <w:t>PostCode</w:t>
+      </w:r>
+      <w:proofErr w:type="spellEnd"/>
+      <w:r>
+        <w:rPr>
+          <w:rFonts w:ascii="Calibri" w:hAnsi="Calibri" w:cs="Calibri"/>
+          <w:sz w:val="24"/>
+          <w:szCs w:val="24"/>
+        </w:rPr>
+        <w:t xml:space="preserve"> </w:t>
+      </w:r>
+      <w:r>
+        <w:rPr>
+          <w:rFonts w:ascii="Calibri" w:hAnsi="Calibri" w:cs="Calibri"/>
+          <w:sz w:val="24"/>
+          <w:szCs w:val="24"/>
+        </w:rPr>
+        <w:t xml:space="preserve">from </w:t>
+      </w:r>
+      <w:r>
+        <w:rPr>
+          <w:rFonts w:ascii="Calibri" w:hAnsi="Calibri" w:cs="Calibri"/>
+          <w:sz w:val="24"/>
+          <w:szCs w:val="24"/>
+        </w:rPr>
+        <w:t>analysis.</w:t>
+      </w:r>
+      <w:r>
+        <w:rPr>
+          <w:rFonts w:ascii="Calibri" w:hAnsi="Calibri" w:cs="Calibri"/>
+          <w:sz w:val="24"/>
+          <w:szCs w:val="24"/>
+        </w:rPr>
+        <w:t xml:space="preserve"> There are plenty of invalid entries</w:t>
+      </w:r>
+      <w:r>
+        <w:rPr>
+          <w:rFonts w:ascii="Calibri" w:hAnsi="Calibri" w:cs="Calibri"/>
+          <w:sz w:val="24"/>
+          <w:szCs w:val="24"/>
+        </w:rPr>
+        <w:t xml:space="preserve">        </w:t>
+      </w:r>
+      <w:proofErr w:type="gramStart"/>
+      <w:r>
+        <w:rPr>
+          <w:rFonts w:ascii="Calibri" w:hAnsi="Calibri" w:cs="Calibri"/>
+          <w:sz w:val="24"/>
+          <w:szCs w:val="24"/>
+        </w:rPr>
+        <w:t xml:space="preserve">   </w:t>
+      </w:r>
+      <w:r>
+        <w:rPr>
+          <w:rFonts w:ascii="Calibri" w:hAnsi="Calibri" w:cs="Calibri"/>
+          <w:sz w:val="24"/>
+          <w:szCs w:val="24"/>
+        </w:rPr>
+        <w:t>(</w:t>
+      </w:r>
+      <w:proofErr w:type="gramEnd"/>
+      <w:r>
+        <w:rPr>
+          <w:rFonts w:ascii="Calibri" w:hAnsi="Calibri" w:cs="Calibri"/>
+          <w:sz w:val="24"/>
+          <w:szCs w:val="24"/>
+        </w:rPr>
+        <w:t>alphanumeric values)</w:t>
+      </w:r>
+      <w:r>
+        <w:rPr>
+          <w:rFonts w:ascii="Calibri" w:hAnsi="Calibri" w:cs="Calibri"/>
+          <w:sz w:val="24"/>
+          <w:szCs w:val="24"/>
+        </w:rPr>
+        <w:t xml:space="preserve"> for </w:t>
+      </w:r>
+      <w:proofErr w:type="spellStart"/>
+      <w:r>
+        <w:rPr>
+          <w:rFonts w:ascii="Calibri" w:hAnsi="Calibri" w:cs="Calibri"/>
+          <w:i/>
+          <w:iCs/>
+          <w:sz w:val="24"/>
+          <w:szCs w:val="24"/>
+        </w:rPr>
+        <w:t>PostCodes</w:t>
+      </w:r>
+      <w:proofErr w:type="spellEnd"/>
+      <w:r>
+        <w:rPr>
+          <w:rFonts w:ascii="Calibri" w:hAnsi="Calibri" w:cs="Calibri"/>
+          <w:sz w:val="24"/>
+          <w:szCs w:val="24"/>
+        </w:rPr>
+        <w:t>.</w:t>
+      </w:r>
+      <w:r>
+        <w:rPr>
+          <w:rFonts w:ascii="Calibri" w:hAnsi="Calibri" w:cs="Calibri"/>
+          <w:sz w:val="24"/>
+          <w:szCs w:val="24"/>
+        </w:rPr>
+        <w:t xml:space="preserve"> </w:t>
+      </w:r>
+    </w:p>
+    <w:p>
+      <w:pPr>
+        <w:spacing w:after="0"/>
+        <w:rPr>
+          <w:rFonts w:ascii="Calibri" w:hAnsi="Calibri" w:cs="Calibri"/>
+          <w:sz w:val="24"/>
+          <w:szCs w:val="24"/>
+        </w:rPr>
+      </w:pPr>
+    </w:p>
+    <w:p>
+      <w:pPr>
+        <w:spacing w:line="276" w:lineRule="auto"/>
+        <w:ind w:right="712"/>
+        <w:jc w:val="both"/>
+        <w:rPr>
+          <w:rFonts w:ascii="Calibri" w:hAnsi="Calibri" w:cs="Calibri"/>
+          <w:sz w:val="24"/>
+          <w:szCs w:val="24"/>
+        </w:rPr>
+      </w:pPr>
+      <w:r>
+        <w:rPr>
+          <w:rFonts w:ascii="Calibri" w:hAnsi="Calibri" w:cs="Calibri"/>
+          <w:b/>
+          <w:bCs/>
+          <w:sz w:val="24"/>
+          <w:szCs w:val="24"/>
+        </w:rPr>
+        <w:t>Basket Items</w:t>
+      </w:r>
+      <w:r>
+        <w:rPr>
+          <w:rFonts w:ascii="Calibri" w:hAnsi="Calibri" w:cs="Calibri"/>
+          <w:sz w:val="24"/>
+          <w:szCs w:val="24"/>
+        </w:rPr>
+        <w:t>:</w:t>
+      </w:r>
+      <w:r>
+        <w:rPr>
+          <w:rFonts w:ascii="Calibri" w:hAnsi="Calibri" w:cs="Calibri"/>
+          <w:sz w:val="24"/>
+          <w:szCs w:val="24"/>
+        </w:rPr>
+        <w:t xml:space="preserve"> -</w:t>
+      </w:r>
+      <w:r>
+        <w:rPr>
+          <w:rFonts w:ascii="Calibri" w:hAnsi="Calibri" w:cs="Calibri"/>
+          <w:sz w:val="24"/>
+          <w:szCs w:val="24"/>
+        </w:rPr>
+        <w:t xml:space="preserve"> </w:t>
+      </w:r>
+      <w:proofErr w:type="spellStart"/>
+      <w:r>
+        <w:rPr>
+          <w:rFonts w:ascii="Calibri" w:hAnsi="Calibri" w:cs="Calibri"/>
+          <w:i/>
+          <w:iCs/>
+          <w:sz w:val="24"/>
+          <w:szCs w:val="24"/>
+        </w:rPr>
+        <w:t>PizzaBase</w:t>
+      </w:r>
+      <w:proofErr w:type="spellEnd"/>
+      <w:r>
+        <w:rPr>
+          <w:rFonts w:ascii="Calibri" w:hAnsi="Calibri" w:cs="Calibri"/>
+          <w:sz w:val="24"/>
+          <w:szCs w:val="24"/>
+        </w:rPr>
+        <w:t xml:space="preserve">, </w:t>
+      </w:r>
+      <w:r>
+        <w:rPr>
+          <w:rFonts w:ascii="Calibri" w:hAnsi="Calibri" w:cs="Calibri"/>
+          <w:i/>
+          <w:iCs/>
+          <w:sz w:val="24"/>
+          <w:szCs w:val="24"/>
+        </w:rPr>
+        <w:t>milk</w:t>
+      </w:r>
+      <w:r>
+        <w:rPr>
+          <w:rFonts w:ascii="Calibri" w:hAnsi="Calibri" w:cs="Calibri"/>
+          <w:sz w:val="24"/>
+          <w:szCs w:val="24"/>
+        </w:rPr>
+        <w:t xml:space="preserve">, </w:t>
+      </w:r>
+      <w:r>
+        <w:rPr>
+          <w:rFonts w:ascii="Calibri" w:hAnsi="Calibri" w:cs="Calibri"/>
+          <w:i/>
+          <w:iCs/>
+          <w:sz w:val="24"/>
+          <w:szCs w:val="24"/>
+        </w:rPr>
+        <w:t>confection</w:t>
+      </w:r>
+      <w:r>
+        <w:rPr>
+          <w:rFonts w:ascii="Calibri" w:hAnsi="Calibri" w:cs="Calibri"/>
+          <w:i/>
+          <w:iCs/>
+          <w:sz w:val="24"/>
+          <w:szCs w:val="24"/>
+        </w:rPr>
+        <w:t>a</w:t>
+      </w:r>
+      <w:r>
+        <w:rPr>
+          <w:rFonts w:ascii="Calibri" w:hAnsi="Calibri" w:cs="Calibri"/>
+          <w:i/>
+          <w:iCs/>
+          <w:sz w:val="24"/>
+          <w:szCs w:val="24"/>
+        </w:rPr>
+        <w:t>ry</w:t>
+      </w:r>
+      <w:r>
+        <w:rPr>
+          <w:rFonts w:ascii="Calibri" w:hAnsi="Calibri" w:cs="Calibri"/>
+          <w:sz w:val="24"/>
+          <w:szCs w:val="24"/>
+        </w:rPr>
+        <w:t>,</w:t>
+      </w:r>
+      <w:r>
+        <w:rPr>
+          <w:rFonts w:ascii="Calibri" w:hAnsi="Calibri" w:cs="Calibri"/>
+          <w:sz w:val="24"/>
+          <w:szCs w:val="24"/>
+        </w:rPr>
+        <w:t xml:space="preserve"> and</w:t>
+      </w:r>
+      <w:r>
+        <w:rPr>
+          <w:rFonts w:ascii="Calibri" w:hAnsi="Calibri" w:cs="Calibri"/>
+          <w:sz w:val="24"/>
+          <w:szCs w:val="24"/>
+        </w:rPr>
+        <w:t xml:space="preserve"> </w:t>
+      </w:r>
+      <w:proofErr w:type="spellStart"/>
+      <w:r>
+        <w:rPr>
+          <w:rFonts w:ascii="Calibri" w:hAnsi="Calibri" w:cs="Calibri"/>
+          <w:i/>
+          <w:iCs/>
+          <w:sz w:val="24"/>
+          <w:szCs w:val="24"/>
+        </w:rPr>
+        <w:t>cannedveg</w:t>
+      </w:r>
+      <w:proofErr w:type="spellEnd"/>
+      <w:r>
+        <w:rPr>
+          <w:rFonts w:ascii="Calibri" w:hAnsi="Calibri" w:cs="Calibri"/>
+          <w:iCs/>
+          <w:sz w:val="24"/>
+          <w:szCs w:val="24"/>
+        </w:rPr>
+        <w:t xml:space="preserve"> </w:t>
+      </w:r>
+      <w:r>
+        <w:rPr>
+          <w:rFonts w:ascii="Calibri" w:hAnsi="Calibri" w:cs="Calibri"/>
+          <w:sz w:val="24"/>
+          <w:szCs w:val="24"/>
+        </w:rPr>
+        <w:t xml:space="preserve">have 1 missing value, </w:t>
+      </w:r>
+      <w:r>
+        <w:rPr>
+          <w:rFonts w:ascii="Calibri" w:hAnsi="Calibri" w:cs="Calibri"/>
+          <w:i/>
+          <w:sz w:val="24"/>
+          <w:szCs w:val="24"/>
+        </w:rPr>
+        <w:t xml:space="preserve">cereal </w:t>
+      </w:r>
+      <w:r>
+        <w:rPr>
+          <w:rFonts w:ascii="Calibri" w:hAnsi="Calibri" w:cs="Calibri"/>
+          <w:sz w:val="24"/>
+          <w:szCs w:val="24"/>
+        </w:rPr>
+        <w:t xml:space="preserve">has 9 and </w:t>
+      </w:r>
+      <w:proofErr w:type="spellStart"/>
+      <w:r>
+        <w:rPr>
+          <w:rFonts w:ascii="Calibri" w:hAnsi="Calibri" w:cs="Calibri"/>
+          <w:i/>
+          <w:sz w:val="24"/>
+          <w:szCs w:val="24"/>
+        </w:rPr>
+        <w:t>Fruitjuice</w:t>
+      </w:r>
+      <w:proofErr w:type="spellEnd"/>
+      <w:r>
+        <w:rPr>
+          <w:rFonts w:ascii="Calibri" w:hAnsi="Calibri" w:cs="Calibri"/>
+          <w:i/>
+          <w:sz w:val="24"/>
+          <w:szCs w:val="24"/>
+        </w:rPr>
+        <w:t xml:space="preserve"> </w:t>
+      </w:r>
+      <w:r>
+        <w:rPr>
+          <w:rFonts w:ascii="Calibri" w:hAnsi="Calibri" w:cs="Calibri"/>
+          <w:sz w:val="24"/>
+          <w:szCs w:val="24"/>
+        </w:rPr>
+        <w:t xml:space="preserve">has 10 missing values. </w:t>
+      </w:r>
+      <w:r>
+        <w:rPr>
+          <w:rFonts w:ascii="Calibri" w:hAnsi="Calibri" w:cs="Calibri"/>
+          <w:i/>
+          <w:sz w:val="24"/>
+          <w:szCs w:val="24"/>
+        </w:rPr>
+        <w:t xml:space="preserve">fruit </w:t>
+      </w:r>
+      <w:r>
+        <w:rPr>
+          <w:rFonts w:ascii="Calibri" w:hAnsi="Calibri" w:cs="Calibri"/>
+          <w:sz w:val="24"/>
+          <w:szCs w:val="24"/>
+        </w:rPr>
+        <w:t xml:space="preserve">has 10 invalid entries, two of which were “o” and the others were </w:t>
+      </w:r>
+      <w:r>
+        <w:rPr>
+          <w:rFonts w:ascii="Calibri" w:hAnsi="Calibri" w:cs="Calibri"/>
+          <w:sz w:val="24"/>
+          <w:szCs w:val="24"/>
+        </w:rPr>
+        <w:t>values</w:t>
+      </w:r>
+      <w:r>
+        <w:rPr>
+          <w:rFonts w:ascii="Calibri" w:hAnsi="Calibri" w:cs="Calibri"/>
+          <w:sz w:val="24"/>
+          <w:szCs w:val="24"/>
+        </w:rPr>
+        <w:t xml:space="preserve"> greater than</w:t>
+      </w:r>
+      <w:r>
+        <w:rPr>
+          <w:rFonts w:ascii="Calibri" w:hAnsi="Calibri" w:cs="Calibri"/>
+          <w:spacing w:val="-9"/>
+          <w:sz w:val="24"/>
+          <w:szCs w:val="24"/>
+        </w:rPr>
+        <w:t xml:space="preserve"> </w:t>
+      </w:r>
+      <w:r>
+        <w:rPr>
+          <w:rFonts w:ascii="Calibri" w:hAnsi="Calibri" w:cs="Calibri"/>
+          <w:sz w:val="24"/>
+          <w:szCs w:val="24"/>
+        </w:rPr>
+        <w:t>1.</w:t>
+      </w:r>
+      <w:r>
+        <w:rPr>
+          <w:rFonts w:ascii="Calibri" w:hAnsi="Calibri" w:cs="Calibri"/>
+          <w:sz w:val="24"/>
+          <w:szCs w:val="24"/>
+        </w:rPr>
+        <w:t xml:space="preserve"> </w:t>
+      </w:r>
+      <w:r>
+        <w:rPr>
+          <w:rFonts w:ascii="Calibri" w:hAnsi="Calibri" w:cs="Calibri"/>
+          <w:sz w:val="24"/>
+          <w:szCs w:val="24"/>
+        </w:rPr>
+        <w:t xml:space="preserve">The “o” </w:t>
+      </w:r>
+      <w:proofErr w:type="gramStart"/>
+      <w:r>
+        <w:rPr>
+          <w:rFonts w:ascii="Calibri" w:hAnsi="Calibri" w:cs="Calibri"/>
+          <w:sz w:val="24"/>
+          <w:szCs w:val="24"/>
+        </w:rPr>
+        <w:t>were</w:t>
+      </w:r>
+      <w:proofErr w:type="gramEnd"/>
+      <w:r>
+        <w:rPr>
+          <w:rFonts w:ascii="Calibri" w:hAnsi="Calibri" w:cs="Calibri"/>
+          <w:sz w:val="24"/>
+          <w:szCs w:val="24"/>
+        </w:rPr>
+        <w:t xml:space="preserve"> probably intended to be zeros, so </w:t>
+      </w:r>
+      <w:r>
+        <w:rPr>
+          <w:rFonts w:ascii="Calibri" w:hAnsi="Calibri" w:cs="Calibri"/>
+          <w:sz w:val="24"/>
+          <w:szCs w:val="24"/>
+        </w:rPr>
+        <w:t>I</w:t>
+      </w:r>
+      <w:r>
+        <w:rPr>
+          <w:rFonts w:ascii="Calibri" w:hAnsi="Calibri" w:cs="Calibri"/>
+          <w:sz w:val="24"/>
+          <w:szCs w:val="24"/>
+        </w:rPr>
+        <w:t xml:space="preserve"> replace</w:t>
+      </w:r>
+      <w:r>
+        <w:rPr>
+          <w:rFonts w:ascii="Calibri" w:hAnsi="Calibri" w:cs="Calibri"/>
+          <w:sz w:val="24"/>
+          <w:szCs w:val="24"/>
+        </w:rPr>
+        <w:t>d</w:t>
+      </w:r>
+      <w:r>
+        <w:rPr>
+          <w:rFonts w:ascii="Calibri" w:hAnsi="Calibri" w:cs="Calibri"/>
+          <w:sz w:val="24"/>
+          <w:szCs w:val="24"/>
+        </w:rPr>
+        <w:t xml:space="preserve"> the</w:t>
+      </w:r>
+      <w:r>
+        <w:rPr>
+          <w:rFonts w:ascii="Calibri" w:hAnsi="Calibri" w:cs="Calibri"/>
+          <w:sz w:val="24"/>
+          <w:szCs w:val="24"/>
+        </w:rPr>
+        <w:t xml:space="preserve"> values</w:t>
+      </w:r>
+      <w:r>
+        <w:rPr>
+          <w:rFonts w:ascii="Calibri" w:hAnsi="Calibri" w:cs="Calibri"/>
+          <w:sz w:val="24"/>
+          <w:szCs w:val="24"/>
+        </w:rPr>
+        <w:t xml:space="preserve"> by </w:t>
+      </w:r>
+      <w:r>
+        <w:rPr>
+          <w:rFonts w:ascii="Calibri" w:hAnsi="Calibri" w:cs="Calibri"/>
+          <w:sz w:val="24"/>
+          <w:szCs w:val="24"/>
+        </w:rPr>
+        <w:t>0</w:t>
+      </w:r>
+      <w:r>
+        <w:rPr>
+          <w:rFonts w:ascii="Calibri" w:hAnsi="Calibri" w:cs="Calibri"/>
+          <w:sz w:val="24"/>
+          <w:szCs w:val="24"/>
+        </w:rPr>
+        <w:t>. The rest</w:t>
+      </w:r>
+      <w:r>
+        <w:rPr>
+          <w:rFonts w:ascii="Calibri" w:hAnsi="Calibri" w:cs="Calibri"/>
+          <w:sz w:val="24"/>
+          <w:szCs w:val="24"/>
+        </w:rPr>
+        <w:t xml:space="preserve"> of the </w:t>
+      </w:r>
+      <w:proofErr w:type="gramStart"/>
+      <w:r>
+        <w:rPr>
+          <w:rFonts w:ascii="Calibri" w:hAnsi="Calibri" w:cs="Calibri"/>
+          <w:sz w:val="24"/>
+          <w:szCs w:val="24"/>
+        </w:rPr>
+        <w:t>values(</w:t>
+      </w:r>
+      <w:proofErr w:type="gramEnd"/>
+      <w:r>
+        <w:rPr>
+          <w:rFonts w:ascii="Calibri" w:hAnsi="Calibri" w:cs="Calibri"/>
+          <w:sz w:val="24"/>
+          <w:szCs w:val="24"/>
+        </w:rPr>
+        <w:t>&gt;1)</w:t>
+      </w:r>
+      <w:r>
+        <w:rPr>
+          <w:rFonts w:ascii="Calibri" w:hAnsi="Calibri" w:cs="Calibri"/>
+          <w:sz w:val="24"/>
+          <w:szCs w:val="24"/>
+        </w:rPr>
+        <w:t xml:space="preserve"> </w:t>
+      </w:r>
+      <w:r>
+        <w:rPr>
+          <w:rFonts w:ascii="Calibri" w:hAnsi="Calibri" w:cs="Calibri"/>
+          <w:sz w:val="24"/>
+          <w:szCs w:val="24"/>
+        </w:rPr>
+        <w:t xml:space="preserve">were </w:t>
+      </w:r>
+      <w:r>
+        <w:rPr>
+          <w:rFonts w:ascii="Calibri" w:hAnsi="Calibri" w:cs="Calibri"/>
+          <w:sz w:val="24"/>
+          <w:szCs w:val="24"/>
+        </w:rPr>
+        <w:t>replaced by 1 as</w:t>
+      </w:r>
+      <w:r>
+        <w:rPr>
+          <w:rFonts w:ascii="Calibri" w:hAnsi="Calibri" w:cs="Calibri"/>
+          <w:sz w:val="24"/>
+          <w:szCs w:val="24"/>
+        </w:rPr>
+        <w:t xml:space="preserve"> </w:t>
+      </w:r>
+      <w:r>
+        <w:rPr>
+          <w:rFonts w:ascii="Calibri" w:hAnsi="Calibri" w:cs="Calibri"/>
+          <w:sz w:val="24"/>
+          <w:szCs w:val="24"/>
+        </w:rPr>
+        <w:t>it seemed that</w:t>
+      </w:r>
+      <w:r>
+        <w:rPr>
+          <w:rFonts w:ascii="Calibri" w:hAnsi="Calibri" w:cs="Calibri"/>
+          <w:sz w:val="24"/>
+          <w:szCs w:val="24"/>
+        </w:rPr>
+        <w:t xml:space="preserve"> the error was due to customers purchasing more than 1 quantity of the item</w:t>
+      </w:r>
+      <w:r>
+        <w:rPr>
+          <w:rFonts w:ascii="Calibri" w:hAnsi="Calibri" w:cs="Calibri"/>
+          <w:sz w:val="24"/>
+          <w:szCs w:val="24"/>
+        </w:rPr>
+        <w:t>.</w:t>
+      </w:r>
+      <w:r>
+        <w:rPr>
+          <w:rFonts w:ascii="Calibri" w:hAnsi="Calibri" w:cs="Calibri"/>
+          <w:sz w:val="24"/>
+          <w:szCs w:val="24"/>
+        </w:rPr>
+        <w:t xml:space="preserve"> </w:t>
+      </w:r>
+      <w:r>
+        <w:rPr>
+          <w:rFonts w:ascii="Calibri" w:hAnsi="Calibri" w:cs="Calibri"/>
+          <w:sz w:val="24"/>
+          <w:szCs w:val="24"/>
+        </w:rPr>
+        <w:t>All other missing values were replaced by 0(the most frequent category).</w:t>
+      </w:r>
+    </w:p>
+    <w:p>
+      <w:pPr>
+        <w:spacing w:after="0"/>
+        <w:rPr>
+          <w:rFonts w:ascii="Calibri" w:hAnsi="Calibri" w:cs="Calibri"/>
+          <w:sz w:val="24"/>
+          <w:szCs w:val="24"/>
+        </w:rPr>
+      </w:pPr>
+    </w:p>
+    <w:p>
+      <w:pPr>
+        <w:pStyle w:val="Heading2"/>
+        <w:rPr>
+          <w:color w:val="0070C0"/>
+        </w:rPr>
+      </w:pPr>
+      <w:bookmarkStart w:id="6" w:name="_Toc32447859"/>
+      <w:r>
+        <w:rPr>
+          <w:color w:val="0070C0"/>
+        </w:rPr>
+        <w:t>Consumer Profile</w:t>
+      </w:r>
+      <w:bookmarkEnd w:id="6"/>
     </w:p>
     <w:p>
       <w:pPr>
@@ -3722,7 +5867,7 @@
           <w:color w:val="0070C0"/>
         </w:rPr>
       </w:pPr>
-      <w:bookmarkStart w:id="4" w:name="_Toc32181053"/>
+      <w:bookmarkStart w:id="7" w:name="_Toc32447860"/>
       <w:r>
         <w:rPr>
           <w:b/>
@@ -3731,7 +5876,7 @@
         <w:lastRenderedPageBreak/>
         <w:t>Appendix</w:t>
       </w:r>
-      <w:bookmarkEnd w:id="4"/>
+      <w:bookmarkEnd w:id="7"/>
     </w:p>
     <w:p>
       <w:pPr>
@@ -3833,7 +5978,25 @@
           <w:sz w:val="24"/>
           <w:szCs w:val="24"/>
         </w:rPr>
-        <w:t>[Numbers in Quality of Data for one variable is independent from other variables]</w:t>
+        <w:t xml:space="preserve">[Numbers in Quality of Data for one variable is independent </w:t>
+      </w:r>
+      <w:r>
+        <w:rPr>
+          <w:b/>
+          <w:bCs/>
+          <w:sz w:val="24"/>
+          <w:szCs w:val="24"/>
+        </w:rPr>
+        <w:t>of</w:t>
+      </w:r>
+      <w:r>
+        <w:rPr>
+          <w:b/>
+          <w:bCs/>
+          <w:sz w:val="24"/>
+          <w:szCs w:val="24"/>
+        </w:rPr>
+        <w:t xml:space="preserve"> other variables]</w:t>
       </w:r>
     </w:p>
     <w:p>
@@ -3843,14 +6006,14 @@
           <w:color w:val="0070C0"/>
         </w:rPr>
       </w:pPr>
-      <w:bookmarkStart w:id="5" w:name="_Toc32181054"/>
+      <w:bookmarkStart w:id="8" w:name="_Toc32447861"/>
       <w:r>
         <w:rPr>
           <w:color w:val="0070C0"/>
         </w:rPr>
         <w:t>Appendix I – Transactional variables</w:t>
       </w:r>
-      <w:bookmarkEnd w:id="5"/>
+      <w:bookmarkEnd w:id="8"/>
       <w:r>
         <w:rPr>
           <w:color w:val="0070C0"/>
@@ -4338,7 +6501,7 @@
         <w:tc>
           <w:tcPr>
             <w:tcW w:w="2536" w:type="dxa"/>
-            <w:shd w:val="clear" w:color="auto" w:fill="FFAFAF"/>
+            <w:shd w:val="clear" w:color="auto" w:fill="auto"/>
           </w:tcPr>
           <w:p>
             <w:pPr>
@@ -4587,14 +6750,14 @@
           <w:color w:val="0070C0"/>
         </w:rPr>
       </w:pPr>
-      <w:bookmarkStart w:id="6" w:name="_Toc32181055"/>
+      <w:bookmarkStart w:id="9" w:name="_Toc32447862"/>
       <w:r>
         <w:rPr>
           <w:color w:val="0070C0"/>
         </w:rPr>
         <w:t>Appendix II –Demographical and Socio-Economical Features</w:t>
       </w:r>
-      <w:bookmarkEnd w:id="6"/>
+      <w:bookmarkEnd w:id="9"/>
     </w:p>
     <w:p/>
     <w:tbl>
@@ -5771,7 +7934,25 @@
                 <w:szCs w:val="24"/>
                 <w:lang w:val="en-US"/>
               </w:rPr>
-              <w:t xml:space="preserve">9858 missing values + Erroneous entries </w:t>
+              <w:t>9</w:t>
+            </w:r>
+            <w:r>
+              <w:rPr>
+                <w:rFonts w:ascii="Times New Roman" w:hAnsi="Times New Roman" w:cs="Times New Roman"/>
+                <w:sz w:val="24"/>
+                <w:szCs w:val="24"/>
+                <w:lang w:val="en-US"/>
+              </w:rPr>
+              <w:t>792</w:t>
+            </w:r>
+            <w:r>
+              <w:rPr>
+                <w:rFonts w:ascii="Times New Roman" w:hAnsi="Times New Roman" w:cs="Times New Roman"/>
+                <w:sz w:val="24"/>
+                <w:szCs w:val="24"/>
+                <w:lang w:val="en-US"/>
+              </w:rPr>
+              <w:t xml:space="preserve"> missing values + Erroneous entries </w:t>
             </w:r>
             <w:r>
               <w:rPr>
@@ -5984,14 +8165,22 @@
     </w:p>
     <w:p>
       <w:pPr>
+        <w:jc w:val="both"/>
+        <w:rPr>
+          <w:rFonts w:ascii="Calibri" w:hAnsi="Calibri" w:cs="Calibri"/>
+          <w:sz w:val="24"/>
+          <w:szCs w:val="24"/>
+        </w:rPr>
+      </w:pPr>
+    </w:p>
+    <w:p>
+      <w:pPr>
         <w:pStyle w:val="Heading2"/>
         <w:rPr>
           <w:color w:val="0070C0"/>
         </w:rPr>
       </w:pPr>
-      <w:bookmarkStart w:id="7" w:name="_Toc32181056"/>
-      <w:bookmarkStart w:id="8" w:name="_GoBack"/>
-      <w:bookmarkEnd w:id="8"/>
+      <w:bookmarkStart w:id="10" w:name="_Toc32447863"/>
       <w:r>
         <w:rPr>
           <w:color w:val="0070C0"/>
@@ -6005,7 +8194,7 @@
         </w:rPr>
         <w:t>Basket Items</w:t>
       </w:r>
-      <w:bookmarkEnd w:id="7"/>
+      <w:bookmarkEnd w:id="10"/>
     </w:p>
     <w:p/>
     <w:tbl>
@@ -8459,7 +10648,6 @@
                 <w:sz w:val="24"/>
                 <w:szCs w:val="24"/>
               </w:rPr>
-              <w:lastRenderedPageBreak/>
               <w:t>laundrypowder</w:t>
             </w:r>
             <w:proofErr w:type="spellEnd"/>
@@ -8557,6 +10745,7 @@
                 <w:sz w:val="24"/>
                 <w:szCs w:val="24"/>
               </w:rPr>
+              <w:lastRenderedPageBreak/>
               <w:t>householcleaners</w:t>
             </w:r>
             <w:proofErr w:type="spellEnd"/>
@@ -10670,7 +12859,7 @@
     <w:sectPr>
       <w:footerReference w:type="default" r:id="rId14"/>
       <w:pgSz w:w="11910" w:h="16840"/>
-      <w:pgMar w:top="1180" w:right="760" w:bottom="1140" w:left="1220" w:header="0" w:footer="286" w:gutter="0"/>
+      <w:pgMar w:top="568" w:right="760" w:bottom="1140" w:left="1220" w:header="0" w:footer="0" w:gutter="0"/>
       <w:pgNumType w:start="1"/>
       <w:cols w:space="720"/>
     </w:sectPr>
@@ -11686,6 +13875,7 @@
   <w:style w:type="character" w:default="1" w:styleId="DefaultParagraphFont">
     <w:name w:val="Default Paragraph Font"/>
     <w:uiPriority w:val="1"/>
+    <w:semiHidden/>
     <w:unhideWhenUsed/>
   </w:style>
   <w:style w:type="table" w:default="1" w:styleId="TableNormal">
@@ -11863,12 +14053,13 @@
     <w:autoRedefine/>
     <w:uiPriority w:val="39"/>
     <w:unhideWhenUsed/>
-    <w:rsid w:val="001B1DB5"/>
+    <w:rsid w:val="00421443"/>
     <w:pPr>
       <w:tabs>
         <w:tab w:val="right" w:leader="dot" w:pos="9920"/>
       </w:tabs>
       <w:spacing w:after="100"/>
+      <w:ind w:left="-567"/>
     </w:pPr>
     <w:rPr>
       <w:b/>
@@ -11960,6 +14151,54 @@
     <w:pPr>
       <w:spacing w:after="0"/>
     </w:pPr>
+  </w:style>
+  <w:style w:type="paragraph" w:styleId="HTMLPreformatted">
+    <w:name w:val="HTML Preformatted"/>
+    <w:basedOn w:val="Normal"/>
+    <w:link w:val="HTMLPreformattedChar"/>
+    <w:uiPriority w:val="99"/>
+    <w:unhideWhenUsed/>
+    <w:rsid w:val="007772B7"/>
+    <w:pPr>
+      <w:tabs>
+        <w:tab w:val="left" w:pos="916"/>
+        <w:tab w:val="left" w:pos="1832"/>
+        <w:tab w:val="left" w:pos="2748"/>
+        <w:tab w:val="left" w:pos="3664"/>
+        <w:tab w:val="left" w:pos="4580"/>
+        <w:tab w:val="left" w:pos="5496"/>
+        <w:tab w:val="left" w:pos="6412"/>
+        <w:tab w:val="left" w:pos="7328"/>
+        <w:tab w:val="left" w:pos="8244"/>
+        <w:tab w:val="left" w:pos="9160"/>
+        <w:tab w:val="left" w:pos="10076"/>
+        <w:tab w:val="left" w:pos="10992"/>
+        <w:tab w:val="left" w:pos="11908"/>
+        <w:tab w:val="left" w:pos="12824"/>
+        <w:tab w:val="left" w:pos="13740"/>
+        <w:tab w:val="left" w:pos="14656"/>
+      </w:tabs>
+      <w:spacing w:after="0" w:line="240" w:lineRule="auto"/>
+    </w:pPr>
+    <w:rPr>
+      <w:rFonts w:ascii="Courier New" w:eastAsia="Times New Roman" w:hAnsi="Courier New" w:cs="Courier New"/>
+      <w:sz w:val="20"/>
+      <w:szCs w:val="20"/>
+      <w:lang w:eastAsia="en-AU" w:bidi="gu-IN"/>
+    </w:rPr>
+  </w:style>
+  <w:style w:type="character" w:customStyle="1" w:styleId="HTMLPreformattedChar">
+    <w:name w:val="HTML Preformatted Char"/>
+    <w:basedOn w:val="DefaultParagraphFont"/>
+    <w:link w:val="HTMLPreformatted"/>
+    <w:uiPriority w:val="99"/>
+    <w:rsid w:val="007772B7"/>
+    <w:rPr>
+      <w:rFonts w:ascii="Courier New" w:eastAsia="Times New Roman" w:hAnsi="Courier New" w:cs="Courier New"/>
+      <w:sz w:val="20"/>
+      <w:szCs w:val="20"/>
+      <w:lang w:eastAsia="en-AU" w:bidi="gu-IN"/>
+    </w:rPr>
   </w:style>
 </w:styles>
 </file>
@@ -12235,7 +14474,7 @@
 </file>
 
 <file path=customXml/itemProps1.xml><?xml version="1.0" encoding="utf-8"?>
-<ds:datastoreItem xmlns:ds="http://schemas.openxmlformats.org/officeDocument/2006/customXml" ds:itemID="{A9FFCF2D-8BFB-4E0D-95CC-DC8F76A3AC6D}">
+<ds:datastoreItem xmlns:ds="http://schemas.openxmlformats.org/officeDocument/2006/customXml" ds:itemID="{04530CC0-F202-4510-9A5B-E5E0042741C5}">
   <ds:schemaRefs>
     <ds:schemaRef ds:uri="http://schemas.openxmlformats.org/officeDocument/2006/bibliography"/>
   </ds:schemaRefs>

</xml_diff>